<commit_message>
feito exemplo de banco de dados
</commit_message>
<xml_diff>
--- a/documentação/modelagem/banco de dados/banco de dados parcialmente gratituido.docx
+++ b/documentação/modelagem/banco de dados/banco de dados parcialmente gratituido.docx
@@ -5,12 +5,12 @@
     <w:tbl>
       <w:tblPr>
         <w:tblpPr w:leftFromText="141" w:rightFromText="141" w:horzAnchor="margin" w:tblpY="-255"/>
-        <w:tblW w:w="7655" w:type="dxa"/>
+        <w:tblW w:w="10206" w:type="dxa"/>
         <w:tblLook w:val="0600" w:firstRow="0" w:lastRow="0" w:firstColumn="0" w:lastColumn="0" w:noHBand="1" w:noVBand="1"/>
         <w:tblDescription w:val="Tabela de layout para inserir logotipo, número da fatura, data, data de vencimento, nome da empresa, endereço, números de telefone e fax, endereço de email, além de detalhes de contato e endereço do destinatário da fatura"/>
       </w:tblPr>
       <w:tblGrid>
-        <w:gridCol w:w="7655"/>
+        <w:gridCol w:w="10206"/>
       </w:tblGrid>
       <w:tr>
         <w:trPr>
@@ -18,12 +18,13 @@
         </w:trPr>
         <w:tc>
           <w:tcPr>
-            <w:tcW w:w="7655" w:type="dxa"/>
+            <w:tcW w:w="10206" w:type="dxa"/>
             <w:hideMark/>
           </w:tcPr>
           <w:p>
             <w:pPr>
               <w:pStyle w:val="Ttulo"/>
+              <w:ind w:left="0"/>
               <w:rPr>
                 <w:lang w:val="pt-BR"/>
               </w:rPr>
@@ -69,7 +70,7 @@
         </w:trPr>
         <w:tc>
           <w:tcPr>
-            <w:tcW w:w="7655" w:type="dxa"/>
+            <w:tcW w:w="10206" w:type="dxa"/>
             <w:hideMark/>
           </w:tcPr>
           <w:p>
@@ -110,7 +111,6 @@
               </w:rPr>
               <w:t xml:space="preserve"> </w:t>
             </w:r>
-            <w:proofErr w:type="spellStart"/>
             <w:r>
               <w:rPr>
                 <w:b/>
@@ -118,9 +118,8 @@
                 <w:szCs w:val="24"/>
                 <w:lang w:val="pt-BR"/>
               </w:rPr>
-              <w:t>numero</w:t>
+              <w:t>número</w:t>
             </w:r>
-            <w:proofErr w:type="spellEnd"/>
             <w:r>
               <w:rPr>
                 <w:b/>
@@ -142,50 +141,10 @@
         </w:rPr>
       </w:pPr>
     </w:p>
-    <w:p>
-      <w:pPr>
-        <w:rPr>
-          <w:noProof/>
-          <w:lang w:val="pt-BR"/>
-        </w:rPr>
-      </w:pPr>
-    </w:p>
-    <w:p>
-      <w:pPr>
-        <w:rPr>
-          <w:noProof/>
-          <w:lang w:val="pt-BR"/>
-        </w:rPr>
-      </w:pPr>
-    </w:p>
-    <w:p>
-      <w:pPr>
-        <w:rPr>
-          <w:noProof/>
-          <w:lang w:val="pt-BR"/>
-        </w:rPr>
-      </w:pPr>
-    </w:p>
-    <w:p>
-      <w:pPr>
-        <w:rPr>
-          <w:noProof/>
-          <w:lang w:val="pt-BR"/>
-        </w:rPr>
-      </w:pPr>
-    </w:p>
-    <w:p>
-      <w:pPr>
-        <w:rPr>
-          <w:noProof/>
-          <w:lang w:val="pt-BR"/>
-        </w:rPr>
-      </w:pPr>
-    </w:p>
     <w:tbl>
       <w:tblPr>
         <w:tblStyle w:val="Informaesdevendas"/>
-        <w:tblW w:w="5008" w:type="pct"/>
+        <w:tblW w:w="4814" w:type="pct"/>
         <w:tblInd w:w="-5" w:type="dxa"/>
         <w:tblBorders>
           <w:top w:val="none" w:sz="0" w:space="0" w:color="auto"/>
@@ -199,10 +158,10 @@
         <w:tblDescription w:val="Insira o nome do vendedor, o cargo, as condições de pagamento e a data de vencimento nesta tabela."/>
       </w:tblPr>
       <w:tblGrid>
-        <w:gridCol w:w="2976"/>
+        <w:gridCol w:w="2977"/>
         <w:gridCol w:w="1287"/>
         <w:gridCol w:w="3256"/>
-        <w:gridCol w:w="3098"/>
+        <w:gridCol w:w="2686"/>
       </w:tblGrid>
       <w:tr>
         <w:trPr>
@@ -234,7 +193,7 @@
         </w:tc>
         <w:tc>
           <w:tcPr>
-            <w:tcW w:w="1276" w:type="dxa"/>
+            <w:tcW w:w="1287" w:type="dxa"/>
             <w:shd w:val="clear" w:color="auto" w:fill="auto"/>
             <w:hideMark/>
           </w:tcPr>
@@ -275,7 +234,7 @@
         </w:tc>
         <w:tc>
           <w:tcPr>
-            <w:tcW w:w="3261" w:type="dxa"/>
+            <w:tcW w:w="3256" w:type="dxa"/>
             <w:shd w:val="clear" w:color="auto" w:fill="auto"/>
             <w:hideMark/>
           </w:tcPr>
@@ -291,7 +250,7 @@
         </w:tc>
         <w:tc>
           <w:tcPr>
-            <w:tcW w:w="3103" w:type="dxa"/>
+            <w:tcW w:w="2686" w:type="dxa"/>
             <w:shd w:val="clear" w:color="auto" w:fill="auto"/>
             <w:hideMark/>
           </w:tcPr>
@@ -346,7 +305,7 @@
         </w:tc>
         <w:tc>
           <w:tcPr>
-            <w:tcW w:w="1276" w:type="dxa"/>
+            <w:tcW w:w="1287" w:type="dxa"/>
           </w:tcPr>
           <w:p>
             <w:pPr>
@@ -366,7 +325,7 @@
         </w:tc>
         <w:tc>
           <w:tcPr>
-            <w:tcW w:w="3261" w:type="dxa"/>
+            <w:tcW w:w="3256" w:type="dxa"/>
             <w:hideMark/>
           </w:tcPr>
           <w:p>
@@ -380,7 +339,7 @@
         </w:tc>
         <w:tc>
           <w:tcPr>
-            <w:tcW w:w="3103" w:type="dxa"/>
+            <w:tcW w:w="2686" w:type="dxa"/>
           </w:tcPr>
           <w:p>
             <w:pPr>
@@ -404,17 +363,17 @@
     <w:tbl>
       <w:tblPr>
         <w:tblStyle w:val="Tabeladecontedo"/>
-        <w:tblW w:w="4676" w:type="pct"/>
+        <w:tblW w:w="4877" w:type="pct"/>
         <w:tblInd w:w="-142" w:type="dxa"/>
         <w:tblLook w:val="04A0" w:firstRow="1" w:lastRow="0" w:firstColumn="1" w:lastColumn="0" w:noHBand="0" w:noVBand="1"/>
         <w:tblDescription w:val="Insira quantidade, descrição, preço unitário, desconto e total da linha nas colunas, e subtotal, imposto e total no final da tabela."/>
       </w:tblPr>
       <w:tblGrid>
-        <w:gridCol w:w="1418"/>
+        <w:gridCol w:w="1419"/>
         <w:gridCol w:w="2268"/>
         <w:gridCol w:w="2977"/>
         <w:gridCol w:w="1984"/>
-        <w:gridCol w:w="1275"/>
+        <w:gridCol w:w="1701"/>
       </w:tblGrid>
       <w:tr>
         <w:trPr>
@@ -507,7 +466,7 @@
         </w:tc>
         <w:tc>
           <w:tcPr>
-            <w:tcW w:w="1275" w:type="dxa"/>
+            <w:tcW w:w="1701" w:type="dxa"/>
           </w:tcPr>
           <w:p>
             <w:pPr>
@@ -543,18 +502,18 @@
     </w:p>
     <w:tbl>
       <w:tblPr>
-        <w:tblW w:w="4676" w:type="pct"/>
+        <w:tblW w:w="4877" w:type="pct"/>
         <w:tblInd w:w="-142" w:type="dxa"/>
         <w:tblLayout w:type="fixed"/>
         <w:tblLook w:val="0600" w:firstRow="0" w:lastRow="0" w:firstColumn="0" w:lastColumn="0" w:noHBand="1" w:noVBand="1"/>
         <w:tblDescription w:val="Insira quantidade, descrição, preço unitário, desconto e total da linha nas colunas, e subtotal, imposto e total no final da tabela."/>
       </w:tblPr>
       <w:tblGrid>
-        <w:gridCol w:w="1418"/>
+        <w:gridCol w:w="1419"/>
         <w:gridCol w:w="2268"/>
         <w:gridCol w:w="2977"/>
         <w:gridCol w:w="1984"/>
-        <w:gridCol w:w="1275"/>
+        <w:gridCol w:w="1701"/>
       </w:tblGrid>
       <w:tr>
         <w:trPr>
@@ -714,7 +673,7 @@
         </w:tc>
         <w:tc>
           <w:tcPr>
-            <w:tcW w:w="1275" w:type="dxa"/>
+            <w:tcW w:w="1701" w:type="dxa"/>
           </w:tcPr>
           <w:p>
             <w:pPr>
@@ -791,14 +750,12 @@
               </w:rPr>
               <w:t xml:space="preserve">Vários tipos de preço de serviço em </w:t>
             </w:r>
-            <w:proofErr w:type="spellStart"/>
             <w:r>
               <w:rPr>
                 <w:lang w:val="pt-BR" w:eastAsia="ja-JP"/>
               </w:rPr>
-              <w:t>dola</w:t>
+              <w:t>dólar</w:t>
             </w:r>
-            <w:proofErr w:type="spellEnd"/>
             <w:r>
               <w:rPr>
                 <w:lang w:val="pt-BR" w:eastAsia="ja-JP"/>
@@ -847,7 +804,7 @@
         </w:tc>
         <w:tc>
           <w:tcPr>
-            <w:tcW w:w="1275" w:type="dxa"/>
+            <w:tcW w:w="1701" w:type="dxa"/>
           </w:tcPr>
           <w:p>
             <w:pPr>
@@ -902,13 +859,13 @@
     </w:p>
     <w:tbl>
       <w:tblPr>
-        <w:tblpPr w:leftFromText="141" w:rightFromText="141" w:horzAnchor="margin" w:tblpY="-255"/>
-        <w:tblW w:w="8080" w:type="dxa"/>
+        <w:tblpPr w:leftFromText="141" w:rightFromText="141" w:horzAnchor="margin" w:tblpX="-142" w:tblpY="-255"/>
+        <w:tblW w:w="10490" w:type="dxa"/>
         <w:tblLook w:val="0600" w:firstRow="0" w:lastRow="0" w:firstColumn="0" w:lastColumn="0" w:noHBand="1" w:noVBand="1"/>
         <w:tblDescription w:val="Tabela de layout para inserir logotipo, número da fatura, data, data de vencimento, nome da empresa, endereço, números de telefone e fax, endereço de email, além de detalhes de contato e endereço do destinatário da fatura"/>
       </w:tblPr>
       <w:tblGrid>
-        <w:gridCol w:w="8080"/>
+        <w:gridCol w:w="10490"/>
       </w:tblGrid>
       <w:tr>
         <w:trPr>
@@ -916,7 +873,7 @@
         </w:trPr>
         <w:tc>
           <w:tcPr>
-            <w:tcW w:w="8080" w:type="dxa"/>
+            <w:tcW w:w="10490" w:type="dxa"/>
             <w:hideMark/>
           </w:tcPr>
           <w:p>
@@ -952,7 +909,7 @@
         </w:trPr>
         <w:tc>
           <w:tcPr>
-            <w:tcW w:w="8080" w:type="dxa"/>
+            <w:tcW w:w="10490" w:type="dxa"/>
             <w:hideMark/>
           </w:tcPr>
           <w:p>
@@ -992,8 +949,6 @@
               </w:rPr>
               <w:t>número</w:t>
             </w:r>
-            <w:bookmarkStart w:id="0" w:name="_GoBack"/>
-            <w:bookmarkEnd w:id="0"/>
             <w:r>
               <w:rPr>
                 <w:b/>
@@ -1023,35 +978,11 @@
         </w:rPr>
       </w:pPr>
     </w:p>
-    <w:p>
-      <w:pPr>
-        <w:rPr>
-          <w:noProof/>
-          <w:lang w:val="pt-BR"/>
-        </w:rPr>
-      </w:pPr>
-    </w:p>
-    <w:p>
-      <w:pPr>
-        <w:rPr>
-          <w:noProof/>
-          <w:lang w:val="pt-BR"/>
-        </w:rPr>
-      </w:pPr>
-    </w:p>
-    <w:p>
-      <w:pPr>
-        <w:rPr>
-          <w:noProof/>
-          <w:lang w:val="pt-BR"/>
-        </w:rPr>
-      </w:pPr>
-    </w:p>
     <w:tbl>
       <w:tblPr>
         <w:tblStyle w:val="Informaesdevendas"/>
-        <w:tblW w:w="5008" w:type="pct"/>
-        <w:tblInd w:w="-5" w:type="dxa"/>
+        <w:tblW w:w="4948" w:type="pct"/>
+        <w:tblInd w:w="-147" w:type="dxa"/>
         <w:tblBorders>
           <w:top w:val="none" w:sz="0" w:space="0" w:color="auto"/>
           <w:left w:val="none" w:sz="0" w:space="0" w:color="auto"/>
@@ -1064,10 +995,10 @@
         <w:tblDescription w:val="Insira o nome do vendedor, o cargo, as condições de pagamento e a data de vencimento nesta tabela."/>
       </w:tblPr>
       <w:tblGrid>
-        <w:gridCol w:w="2976"/>
+        <w:gridCol w:w="3118"/>
         <w:gridCol w:w="1287"/>
         <w:gridCol w:w="3256"/>
-        <w:gridCol w:w="3098"/>
+        <w:gridCol w:w="2829"/>
       </w:tblGrid>
       <w:tr>
         <w:trPr>
@@ -1077,7 +1008,7 @@
         </w:trPr>
         <w:tc>
           <w:tcPr>
-            <w:tcW w:w="2977" w:type="dxa"/>
+            <w:tcW w:w="3118" w:type="dxa"/>
             <w:shd w:val="clear" w:color="auto" w:fill="auto"/>
             <w:hideMark/>
           </w:tcPr>
@@ -1099,7 +1030,7 @@
         </w:tc>
         <w:tc>
           <w:tcPr>
-            <w:tcW w:w="1276" w:type="dxa"/>
+            <w:tcW w:w="1287" w:type="dxa"/>
             <w:shd w:val="clear" w:color="auto" w:fill="auto"/>
             <w:hideMark/>
           </w:tcPr>
@@ -1140,7 +1071,7 @@
         </w:tc>
         <w:tc>
           <w:tcPr>
-            <w:tcW w:w="3261" w:type="dxa"/>
+            <w:tcW w:w="3256" w:type="dxa"/>
             <w:shd w:val="clear" w:color="auto" w:fill="auto"/>
             <w:hideMark/>
           </w:tcPr>
@@ -1156,7 +1087,7 @@
         </w:tc>
         <w:tc>
           <w:tcPr>
-            <w:tcW w:w="3103" w:type="dxa"/>
+            <w:tcW w:w="2829" w:type="dxa"/>
             <w:shd w:val="clear" w:color="auto" w:fill="auto"/>
             <w:hideMark/>
           </w:tcPr>
@@ -1177,7 +1108,7 @@
         </w:trPr>
         <w:tc>
           <w:tcPr>
-            <w:tcW w:w="2977" w:type="dxa"/>
+            <w:tcW w:w="3118" w:type="dxa"/>
           </w:tcPr>
           <w:p>
             <w:pPr>
@@ -1211,7 +1142,7 @@
         </w:tc>
         <w:tc>
           <w:tcPr>
-            <w:tcW w:w="1276" w:type="dxa"/>
+            <w:tcW w:w="1287" w:type="dxa"/>
           </w:tcPr>
           <w:p>
             <w:pPr>
@@ -1231,7 +1162,7 @@
         </w:tc>
         <w:tc>
           <w:tcPr>
-            <w:tcW w:w="3261" w:type="dxa"/>
+            <w:tcW w:w="3256" w:type="dxa"/>
             <w:hideMark/>
           </w:tcPr>
           <w:p>
@@ -1245,7 +1176,7 @@
         </w:tc>
         <w:tc>
           <w:tcPr>
-            <w:tcW w:w="3103" w:type="dxa"/>
+            <w:tcW w:w="2829" w:type="dxa"/>
           </w:tcPr>
           <w:p>
             <w:pPr>
@@ -1269,17 +1200,17 @@
     <w:tbl>
       <w:tblPr>
         <w:tblStyle w:val="Tabeladecontedo"/>
-        <w:tblW w:w="4676" w:type="pct"/>
+        <w:tblW w:w="4943" w:type="pct"/>
         <w:tblInd w:w="-142" w:type="dxa"/>
         <w:tblLook w:val="04A0" w:firstRow="1" w:lastRow="0" w:firstColumn="1" w:lastColumn="0" w:noHBand="0" w:noVBand="1"/>
         <w:tblDescription w:val="Insira quantidade, descrição, preço unitário, desconto e total da linha nas colunas, e subtotal, imposto e total no final da tabela."/>
       </w:tblPr>
       <w:tblGrid>
-        <w:gridCol w:w="1418"/>
+        <w:gridCol w:w="1417"/>
         <w:gridCol w:w="2268"/>
         <w:gridCol w:w="2977"/>
         <w:gridCol w:w="1984"/>
-        <w:gridCol w:w="1275"/>
+        <w:gridCol w:w="1843"/>
       </w:tblGrid>
       <w:tr>
         <w:trPr>
@@ -1372,7 +1303,7 @@
         </w:tc>
         <w:tc>
           <w:tcPr>
-            <w:tcW w:w="1275" w:type="dxa"/>
+            <w:tcW w:w="1843" w:type="dxa"/>
           </w:tcPr>
           <w:p>
             <w:pPr>
@@ -1394,18 +1325,18 @@
     </w:tbl>
     <w:tbl>
       <w:tblPr>
-        <w:tblpPr w:leftFromText="141" w:rightFromText="141" w:vertAnchor="text" w:horzAnchor="margin" w:tblpY="215"/>
-        <w:tblW w:w="4835" w:type="pct"/>
+        <w:tblpPr w:leftFromText="141" w:rightFromText="141" w:vertAnchor="text" w:horzAnchor="margin" w:tblpX="-142" w:tblpY="215"/>
+        <w:tblW w:w="4943" w:type="pct"/>
         <w:tblLayout w:type="fixed"/>
         <w:tblLook w:val="0600" w:firstRow="0" w:lastRow="0" w:firstColumn="0" w:lastColumn="0" w:noHBand="1" w:noVBand="1"/>
         <w:tblDescription w:val="Insira quantidade, descrição, preço unitário, desconto e total da linha nas colunas, e subtotal, imposto e total no final da tabela."/>
       </w:tblPr>
       <w:tblGrid>
-        <w:gridCol w:w="1828"/>
+        <w:gridCol w:w="1969"/>
         <w:gridCol w:w="2249"/>
         <w:gridCol w:w="2952"/>
         <w:gridCol w:w="1967"/>
-        <w:gridCol w:w="1264"/>
+        <w:gridCol w:w="1352"/>
       </w:tblGrid>
       <w:tr>
         <w:trPr>
@@ -1413,7 +1344,7 @@
         </w:trPr>
         <w:tc>
           <w:tcPr>
-            <w:tcW w:w="1828" w:type="dxa"/>
+            <w:tcW w:w="1970" w:type="dxa"/>
           </w:tcPr>
           <w:p>
             <w:pPr>
@@ -1542,7 +1473,7 @@
               <w:rPr>
                 <w:lang w:val="pt-BR" w:eastAsia="ja-JP"/>
               </w:rPr>
-              <w:t>.</w:t>
+              <w:t xml:space="preserve"> e dependo o quer for feito a limitação será grande.</w:t>
             </w:r>
           </w:p>
         </w:tc>
@@ -1567,7 +1498,7 @@
         </w:tc>
         <w:tc>
           <w:tcPr>
-            <w:tcW w:w="1264" w:type="dxa"/>
+            <w:tcW w:w="1352" w:type="dxa"/>
           </w:tcPr>
           <w:p>
             <w:pPr>
@@ -1591,7 +1522,7 @@
         </w:trPr>
         <w:tc>
           <w:tcPr>
-            <w:tcW w:w="1828" w:type="dxa"/>
+            <w:tcW w:w="1970" w:type="dxa"/>
           </w:tcPr>
           <w:p>
             <w:pPr>
@@ -1637,13 +1568,7 @@
               <w:rPr>
                 <w:lang w:val="pt-BR"/>
               </w:rPr>
-              <w:t>(livre) e</w:t>
-            </w:r>
-            <w:r>
-              <w:rPr>
-                <w:lang w:val="pt-BR"/>
-              </w:rPr>
-              <w:t xml:space="preserve"> com mais recursos pagos.</w:t>
+              <w:t>(livre) e com mais recursos pagos.</w:t>
             </w:r>
           </w:p>
         </w:tc>
@@ -1687,7 +1612,7 @@
         </w:tc>
         <w:tc>
           <w:tcPr>
-            <w:tcW w:w="1264" w:type="dxa"/>
+            <w:tcW w:w="1352" w:type="dxa"/>
           </w:tcPr>
           <w:p>
             <w:pPr>
@@ -1757,330 +1682,62 @@
         </w:rPr>
       </w:pPr>
     </w:p>
-    <w:p>
-      <w:pPr>
-        <w:rPr>
-          <w:lang w:val="pt-BR"/>
-        </w:rPr>
-      </w:pPr>
-    </w:p>
-    <w:p>
-      <w:pPr>
-        <w:rPr>
-          <w:lang w:val="pt-BR"/>
-        </w:rPr>
-      </w:pPr>
-    </w:p>
-    <w:p>
-      <w:pPr>
-        <w:rPr>
-          <w:lang w:val="pt-BR"/>
-        </w:rPr>
-      </w:pPr>
-    </w:p>
-    <w:p>
-      <w:pPr>
-        <w:rPr>
-          <w:lang w:val="pt-BR"/>
-        </w:rPr>
-      </w:pPr>
-    </w:p>
-    <w:p>
-      <w:pPr>
-        <w:rPr>
-          <w:lang w:val="pt-BR"/>
-        </w:rPr>
-      </w:pPr>
-    </w:p>
-    <w:p>
-      <w:pPr>
-        <w:rPr>
-          <w:lang w:val="pt-BR"/>
-        </w:rPr>
-      </w:pPr>
-    </w:p>
-    <w:p>
-      <w:pPr>
-        <w:rPr>
-          <w:lang w:val="pt-BR"/>
-        </w:rPr>
-      </w:pPr>
-    </w:p>
-    <w:p>
-      <w:pPr>
-        <w:rPr>
-          <w:lang w:val="pt-BR"/>
-        </w:rPr>
-      </w:pPr>
-    </w:p>
-    <w:p>
-      <w:pPr>
-        <w:rPr>
-          <w:lang w:val="pt-BR"/>
-        </w:rPr>
-      </w:pPr>
-    </w:p>
-    <w:p>
-      <w:pPr>
-        <w:rPr>
-          <w:lang w:val="pt-BR"/>
-        </w:rPr>
-      </w:pPr>
-    </w:p>
-    <w:p>
-      <w:pPr>
-        <w:rPr>
-          <w:lang w:val="pt-BR"/>
-        </w:rPr>
-      </w:pPr>
-    </w:p>
-    <w:p>
-      <w:pPr>
-        <w:rPr>
-          <w:lang w:val="pt-BR"/>
-        </w:rPr>
-      </w:pPr>
-    </w:p>
-    <w:p>
-      <w:pPr>
-        <w:rPr>
-          <w:lang w:val="pt-BR"/>
-        </w:rPr>
-      </w:pPr>
-    </w:p>
-    <w:p>
-      <w:pPr>
-        <w:rPr>
-          <w:lang w:val="pt-BR"/>
-        </w:rPr>
-      </w:pPr>
-    </w:p>
-    <w:p>
-      <w:pPr>
-        <w:rPr>
-          <w:lang w:val="pt-BR"/>
-        </w:rPr>
-      </w:pPr>
-    </w:p>
-    <w:p>
-      <w:pPr>
-        <w:rPr>
-          <w:lang w:val="pt-BR"/>
-        </w:rPr>
-      </w:pPr>
-    </w:p>
-    <w:p>
-      <w:pPr>
-        <w:rPr>
-          <w:lang w:val="pt-BR"/>
-        </w:rPr>
-      </w:pPr>
-    </w:p>
-    <w:p>
-      <w:pPr>
-        <w:rPr>
-          <w:lang w:val="pt-BR"/>
-        </w:rPr>
-      </w:pPr>
-    </w:p>
-    <w:p>
-      <w:pPr>
-        <w:rPr>
-          <w:lang w:val="pt-BR"/>
-        </w:rPr>
-      </w:pPr>
-    </w:p>
-    <w:p>
-      <w:pPr>
-        <w:rPr>
-          <w:lang w:val="pt-BR"/>
-        </w:rPr>
-      </w:pPr>
-    </w:p>
-    <w:p>
-      <w:pPr>
-        <w:rPr>
-          <w:lang w:val="pt-BR"/>
-        </w:rPr>
-      </w:pPr>
-    </w:p>
-    <w:p>
-      <w:pPr>
-        <w:rPr>
-          <w:lang w:val="pt-BR"/>
-        </w:rPr>
-      </w:pPr>
-    </w:p>
-    <w:p>
-      <w:pPr>
-        <w:rPr>
-          <w:lang w:val="pt-BR"/>
-        </w:rPr>
-      </w:pPr>
-    </w:p>
-    <w:p>
-      <w:pPr>
-        <w:rPr>
-          <w:lang w:val="pt-BR"/>
-        </w:rPr>
-      </w:pPr>
-    </w:p>
-    <w:p>
-      <w:pPr>
-        <w:rPr>
-          <w:lang w:val="pt-BR"/>
-        </w:rPr>
-      </w:pPr>
-    </w:p>
-    <w:p>
-      <w:pPr>
-        <w:rPr>
-          <w:lang w:val="pt-BR"/>
-        </w:rPr>
-      </w:pPr>
-    </w:p>
-    <w:p>
-      <w:pPr>
-        <w:rPr>
-          <w:lang w:val="pt-BR"/>
-        </w:rPr>
-      </w:pPr>
-    </w:p>
-    <w:p>
-      <w:pPr>
-        <w:rPr>
-          <w:lang w:val="pt-BR"/>
-        </w:rPr>
-      </w:pPr>
-    </w:p>
-    <w:p>
-      <w:pPr>
-        <w:rPr>
-          <w:lang w:val="pt-BR"/>
-        </w:rPr>
-      </w:pPr>
-    </w:p>
-    <w:p>
-      <w:pPr>
-        <w:rPr>
-          <w:lang w:val="pt-BR"/>
-        </w:rPr>
-      </w:pPr>
-    </w:p>
-    <w:p>
-      <w:pPr>
-        <w:rPr>
-          <w:lang w:val="pt-BR"/>
-        </w:rPr>
-      </w:pPr>
-    </w:p>
-    <w:p>
-      <w:pPr>
-        <w:rPr>
-          <w:lang w:val="pt-BR"/>
-        </w:rPr>
-      </w:pPr>
-    </w:p>
-    <w:p>
-      <w:pPr>
-        <w:rPr>
-          <w:lang w:val="pt-BR"/>
-        </w:rPr>
-      </w:pPr>
-    </w:p>
-    <w:p>
-      <w:pPr>
-        <w:rPr>
-          <w:lang w:val="pt-BR"/>
-        </w:rPr>
-      </w:pPr>
-    </w:p>
-    <w:p>
-      <w:pPr>
-        <w:rPr>
-          <w:lang w:val="pt-BR"/>
-        </w:rPr>
-      </w:pPr>
-    </w:p>
-    <w:p>
-      <w:pPr>
-        <w:rPr>
-          <w:lang w:val="pt-BR"/>
-        </w:rPr>
-      </w:pPr>
-    </w:p>
-    <w:p>
-      <w:pPr>
-        <w:rPr>
-          <w:lang w:val="pt-BR"/>
-        </w:rPr>
-      </w:pPr>
-    </w:p>
-    <w:p/>
-    <w:p/>
     <w:tbl>
       <w:tblPr>
-        <w:tblpPr w:leftFromText="141" w:rightFromText="141" w:vertAnchor="page" w:horzAnchor="margin" w:tblpY="1604"/>
-        <w:tblW w:w="10632" w:type="dxa"/>
+        <w:tblpPr w:leftFromText="141" w:rightFromText="141" w:horzAnchor="margin" w:tblpX="-142" w:tblpY="-255"/>
+        <w:tblW w:w="10774" w:type="dxa"/>
         <w:tblLook w:val="0600" w:firstRow="0" w:lastRow="0" w:firstColumn="0" w:lastColumn="0" w:noHBand="1" w:noVBand="1"/>
         <w:tblDescription w:val="Tabela de layout para inserir logotipo, número da fatura, data, data de vencimento, nome da empresa, endereço, números de telefone e fax, endereço de email, além de detalhes de contato e endereço do destinatário da fatura"/>
       </w:tblPr>
       <w:tblGrid>
-        <w:gridCol w:w="10632"/>
+        <w:gridCol w:w="10774"/>
       </w:tblGrid>
       <w:tr>
         <w:trPr>
-          <w:trHeight w:val="547"/>
+          <w:trHeight w:val="888"/>
         </w:trPr>
         <w:tc>
           <w:tcPr>
-            <w:tcW w:w="10632" w:type="dxa"/>
+            <w:tcW w:w="10774" w:type="dxa"/>
             <w:hideMark/>
           </w:tcPr>
           <w:p>
             <w:pPr>
               <w:pStyle w:val="Ttulo"/>
               <w:rPr>
+                <w:b/>
+                <w:bCs/>
                 <w:lang w:val="pt-BR"/>
               </w:rPr>
             </w:pPr>
-            <w:r>
-              <w:rPr>
-                <w:lang w:val="pt-BR"/>
-              </w:rPr>
-              <w:lastRenderedPageBreak/>
-              <w:t>Interção d</w:t>
-            </w:r>
-            <w:r>
-              <w:rPr>
-                <w:lang w:val="pt-BR"/>
-              </w:rPr>
-              <w:t>o site de presença</w:t>
-            </w:r>
-            <w:r>
-              <w:rPr>
-                <w:lang w:val="pt-BR"/>
-              </w:rPr>
-              <w:t xml:space="preserve"> com o servidor da iprem</w:t>
-            </w:r>
-            <w:r>
-              <w:t xml:space="preserve"> </w:t>
-            </w:r>
+            <w:hyperlink r:id="rId16" w:history="1">
+              <w:r>
+                <w:rPr>
+                  <w:rStyle w:val="Hyperlink"/>
+                  <w:rFonts w:ascii="Franklin Gothic Demi" w:hAnsi="Franklin Gothic Demi" w:cstheme="majorBidi"/>
+                  <w:b/>
+                  <w:bCs/>
+                  <w:lang w:val="pt-BR"/>
+                </w:rPr>
+                <w:t>Azure DevOps Server</w:t>
+              </w:r>
+            </w:hyperlink>
           </w:p>
         </w:tc>
       </w:tr>
       <w:tr>
         <w:trPr>
-          <w:trHeight w:val="965"/>
+          <w:trHeight w:val="964"/>
         </w:trPr>
         <w:tc>
           <w:tcPr>
-            <w:tcW w:w="10632" w:type="dxa"/>
+            <w:tcW w:w="10774" w:type="dxa"/>
             <w:hideMark/>
           </w:tcPr>
           <w:p>
             <w:pPr>
               <w:rPr>
+                <w:rFonts w:cstheme="minorHAnsi"/>
                 <w:b/>
                 <w:bCs/>
                 <w:szCs w:val="24"/>
@@ -2103,19 +1760,8 @@
                 <w:szCs w:val="24"/>
                 <w:lang w:val="pt-BR"/>
               </w:rPr>
-              <w:t xml:space="preserve"> ou um </w:t>
+              <w:t xml:space="preserve"> ou um número</w:t>
             </w:r>
-            <w:proofErr w:type="spellStart"/>
-            <w:r>
-              <w:rPr>
-                <w:b/>
-                <w:bCs/>
-                <w:szCs w:val="24"/>
-                <w:lang w:val="pt-BR"/>
-              </w:rPr>
-              <w:t>numero</w:t>
-            </w:r>
-            <w:proofErr w:type="spellEnd"/>
             <w:r>
               <w:rPr>
                 <w:b/>
@@ -2145,18 +1791,11 @@
         </w:rPr>
       </w:pPr>
     </w:p>
-    <w:p>
-      <w:pPr>
-        <w:rPr>
-          <w:noProof/>
-          <w:lang w:val="pt-BR"/>
-        </w:rPr>
-      </w:pPr>
-    </w:p>
     <w:tbl>
       <w:tblPr>
         <w:tblStyle w:val="Informaesdevendas"/>
-        <w:tblW w:w="4621" w:type="pct"/>
+        <w:tblW w:w="5075" w:type="pct"/>
+        <w:tblInd w:w="-147" w:type="dxa"/>
         <w:tblBorders>
           <w:top w:val="none" w:sz="0" w:space="0" w:color="auto"/>
           <w:left w:val="none" w:sz="0" w:space="0" w:color="auto"/>
@@ -2169,9 +1808,10 @@
         <w:tblDescription w:val="Insira o nome do vendedor, o cargo, as condições de pagamento e a data de vencimento nesta tabela."/>
       </w:tblPr>
       <w:tblGrid>
-        <w:gridCol w:w="2300"/>
+        <w:gridCol w:w="3118"/>
         <w:gridCol w:w="1287"/>
-        <w:gridCol w:w="6210"/>
+        <w:gridCol w:w="3256"/>
+        <w:gridCol w:w="3098"/>
       </w:tblGrid>
       <w:tr>
         <w:trPr>
@@ -2181,7 +1821,7 @@
         </w:trPr>
         <w:tc>
           <w:tcPr>
-            <w:tcW w:w="2309" w:type="dxa"/>
+            <w:tcW w:w="3118" w:type="dxa"/>
             <w:shd w:val="clear" w:color="auto" w:fill="auto"/>
             <w:hideMark/>
           </w:tcPr>
@@ -2222,9 +1862,9 @@
                 </w:rPr>
                 <w:alias w:val="Cargo:"/>
                 <w:tag w:val="Cargo:"/>
-                <w:id w:val="1056592671"/>
+                <w:id w:val="1321470823"/>
                 <w:placeholder>
-                  <w:docPart w:val="449D4BB9C8EE45F1A6648ED4C6F3606F"/>
+                  <w:docPart w:val="CE6C0F910B2044A1B6056045FF52CDCE"/>
                 </w:placeholder>
                 <w:temporary/>
                 <w:showingPlcHdr/>
@@ -2243,7 +1883,7 @@
         </w:tc>
         <w:tc>
           <w:tcPr>
-            <w:tcW w:w="6210" w:type="dxa"/>
+            <w:tcW w:w="3256" w:type="dxa"/>
             <w:shd w:val="clear" w:color="auto" w:fill="auto"/>
             <w:hideMark/>
           </w:tcPr>
@@ -2255,22 +1895,32 @@
                 <w:lang w:val="pt-BR"/>
               </w:rPr>
             </w:pPr>
-            <w:r>
+          </w:p>
+        </w:tc>
+        <w:tc>
+          <w:tcPr>
+            <w:tcW w:w="3098" w:type="dxa"/>
+            <w:shd w:val="clear" w:color="auto" w:fill="auto"/>
+            <w:hideMark/>
+          </w:tcPr>
+          <w:p>
+            <w:pPr>
+              <w:pStyle w:val="Estilo1"/>
+              <w:framePr w:hSpace="0" w:wrap="auto" w:vAnchor="margin" w:hAnchor="text" w:xAlign="left" w:yAlign="inline"/>
               <w:rPr>
                 <w:lang w:val="pt-BR"/>
               </w:rPr>
-              <w:t>comparação</w:t>
-            </w:r>
+            </w:pPr>
           </w:p>
         </w:tc>
       </w:tr>
       <w:tr>
         <w:trPr>
-          <w:trHeight w:hRule="exact" w:val="1755"/>
+          <w:trHeight w:hRule="exact" w:val="939"/>
         </w:trPr>
         <w:tc>
           <w:tcPr>
-            <w:tcW w:w="2309" w:type="dxa"/>
+            <w:tcW w:w="3118" w:type="dxa"/>
           </w:tcPr>
           <w:p>
             <w:pPr>
@@ -2324,7 +1974,622 @@
         </w:tc>
         <w:tc>
           <w:tcPr>
-            <w:tcW w:w="6210" w:type="dxa"/>
+            <w:tcW w:w="3256" w:type="dxa"/>
+            <w:hideMark/>
+          </w:tcPr>
+          <w:p>
+            <w:pPr>
+              <w:rPr>
+                <w:szCs w:val="24"/>
+                <w:lang w:val="pt-BR"/>
+              </w:rPr>
+            </w:pPr>
+          </w:p>
+        </w:tc>
+        <w:tc>
+          <w:tcPr>
+            <w:tcW w:w="3098" w:type="dxa"/>
+          </w:tcPr>
+          <w:p>
+            <w:pPr>
+              <w:rPr>
+                <w:szCs w:val="24"/>
+                <w:lang w:val="pt-BR"/>
+              </w:rPr>
+            </w:pPr>
+          </w:p>
+        </w:tc>
+      </w:tr>
+    </w:tbl>
+    <w:p>
+      <w:pPr>
+        <w:rPr>
+          <w:noProof/>
+          <w:lang w:val="pt-BR"/>
+        </w:rPr>
+      </w:pPr>
+    </w:p>
+    <w:tbl>
+      <w:tblPr>
+        <w:tblStyle w:val="Tabeladecontedo"/>
+        <w:tblW w:w="5077" w:type="pct"/>
+        <w:tblInd w:w="-142" w:type="dxa"/>
+        <w:tblLook w:val="04A0" w:firstRow="1" w:lastRow="0" w:firstColumn="1" w:lastColumn="0" w:noHBand="0" w:noVBand="1"/>
+        <w:tblDescription w:val="Insira quantidade, descrição, preço unitário, desconto e total da linha nas colunas, e subtotal, imposto e total no final da tabela."/>
+      </w:tblPr>
+      <w:tblGrid>
+        <w:gridCol w:w="1396"/>
+        <w:gridCol w:w="2235"/>
+        <w:gridCol w:w="2932"/>
+        <w:gridCol w:w="1977"/>
+        <w:gridCol w:w="2233"/>
+      </w:tblGrid>
+      <w:tr>
+        <w:trPr>
+          <w:cnfStyle w:val="100000000000" w:firstRow="1" w:lastRow="0" w:firstColumn="0" w:lastColumn="0" w:oddVBand="0" w:evenVBand="0" w:oddHBand="0" w:evenHBand="0" w:firstRowFirstColumn="0" w:firstRowLastColumn="0" w:lastRowFirstColumn="0" w:lastRowLastColumn="0"/>
+          <w:trHeight w:hRule="exact" w:val="961"/>
+          <w:tblHeader/>
+        </w:trPr>
+        <w:tc>
+          <w:tcPr>
+            <w:tcW w:w="1397" w:type="dxa"/>
+            <w:hideMark/>
+          </w:tcPr>
+          <w:p>
+            <w:pPr>
+              <w:pStyle w:val="Estilo1"/>
+              <w:framePr w:hSpace="0" w:wrap="auto" w:vAnchor="margin" w:hAnchor="text" w:xAlign="left" w:yAlign="inline"/>
+              <w:rPr>
+                <w:lang w:val="pt-BR"/>
+              </w:rPr>
+            </w:pPr>
+            <w:r>
+              <w:rPr>
+                <w:lang w:val="pt-BR"/>
+              </w:rPr>
+              <w:t>conta</w:t>
+            </w:r>
+          </w:p>
+        </w:tc>
+        <w:tc>
+          <w:tcPr>
+            <w:tcW w:w="2235" w:type="dxa"/>
+          </w:tcPr>
+          <w:p>
+            <w:pPr>
+              <w:pStyle w:val="Estilo1"/>
+              <w:framePr w:hSpace="0" w:wrap="auto" w:vAnchor="margin" w:hAnchor="text" w:xAlign="left" w:yAlign="inline"/>
+              <w:rPr>
+                <w:lang w:val="pt-BR"/>
+              </w:rPr>
+            </w:pPr>
+            <w:r>
+              <w:rPr>
+                <w:lang w:val="pt-BR"/>
+              </w:rPr>
+              <w:t>vantagens</w:t>
+            </w:r>
+          </w:p>
+        </w:tc>
+        <w:tc>
+          <w:tcPr>
+            <w:tcW w:w="2932" w:type="dxa"/>
+          </w:tcPr>
+          <w:p>
+            <w:pPr>
+              <w:pStyle w:val="Estilo1"/>
+              <w:framePr w:hSpace="0" w:wrap="auto" w:vAnchor="margin" w:hAnchor="text" w:xAlign="left" w:yAlign="inline"/>
+              <w:rPr>
+                <w:lang w:val="pt-BR"/>
+              </w:rPr>
+            </w:pPr>
+            <w:r>
+              <w:rPr>
+                <w:lang w:val="pt-BR"/>
+              </w:rPr>
+              <w:t>desvantagens</w:t>
+            </w:r>
+          </w:p>
+        </w:tc>
+        <w:tc>
+          <w:tcPr>
+            <w:tcW w:w="1977" w:type="dxa"/>
+            <w:hideMark/>
+          </w:tcPr>
+          <w:p>
+            <w:pPr>
+              <w:pStyle w:val="Estilo1"/>
+              <w:framePr w:hSpace="0" w:wrap="auto" w:vAnchor="margin" w:hAnchor="text" w:xAlign="left" w:yAlign="inline"/>
+              <w:rPr>
+                <w:caps w:val="0"/>
+                <w:lang w:val="pt-BR"/>
+              </w:rPr>
+            </w:pPr>
+            <w:r>
+              <w:rPr>
+                <w:lang w:val="pt-BR"/>
+              </w:rPr>
+              <w:t>PLATAFORMA</w:t>
+            </w:r>
+          </w:p>
+        </w:tc>
+        <w:tc>
+          <w:tcPr>
+            <w:tcW w:w="2233" w:type="dxa"/>
+          </w:tcPr>
+          <w:p>
+            <w:pPr>
+              <w:pStyle w:val="Estilo1"/>
+              <w:framePr w:hSpace="0" w:wrap="auto" w:vAnchor="margin" w:hAnchor="text" w:xAlign="left" w:yAlign="inline"/>
+              <w:rPr>
+                <w:lang w:val="pt-BR"/>
+              </w:rPr>
+            </w:pPr>
+            <w:r>
+              <w:rPr>
+                <w:lang w:val="pt-BR"/>
+              </w:rPr>
+              <w:t>pREÇO</w:t>
+            </w:r>
+          </w:p>
+        </w:tc>
+      </w:tr>
+    </w:tbl>
+    <w:tbl>
+      <w:tblPr>
+        <w:tblpPr w:leftFromText="141" w:rightFromText="141" w:vertAnchor="text" w:horzAnchor="margin" w:tblpX="-142" w:tblpY="215"/>
+        <w:tblW w:w="5077" w:type="pct"/>
+        <w:tblLayout w:type="fixed"/>
+        <w:tblLook w:val="0600" w:firstRow="0" w:lastRow="0" w:firstColumn="0" w:lastColumn="0" w:noHBand="1" w:noVBand="1"/>
+        <w:tblDescription w:val="Insira quantidade, descrição, preço unitário, desconto e total da linha nas colunas, e subtotal, imposto e total no final da tabela."/>
+      </w:tblPr>
+      <w:tblGrid>
+        <w:gridCol w:w="1399"/>
+        <w:gridCol w:w="2233"/>
+        <w:gridCol w:w="2930"/>
+        <w:gridCol w:w="1954"/>
+        <w:gridCol w:w="2257"/>
+      </w:tblGrid>
+      <w:tr>
+        <w:trPr>
+          <w:trHeight w:hRule="exact" w:val="5954"/>
+        </w:trPr>
+        <w:tc>
+          <w:tcPr>
+            <w:tcW w:w="1399" w:type="dxa"/>
+          </w:tcPr>
+          <w:p>
+            <w:pPr>
+              <w:pStyle w:val="Direitanormal"/>
+              <w:rPr>
+                <w:lang w:val="pt-BR"/>
+              </w:rPr>
+            </w:pPr>
+            <w:r>
+              <w:rPr>
+                <w:lang w:val="pt-BR"/>
+              </w:rPr>
+              <w:t>Pago</w:t>
+            </w:r>
+          </w:p>
+          <w:p>
+            <w:pPr>
+              <w:pStyle w:val="Direitanormal"/>
+              <w:rPr>
+                <w:lang w:val="pt-BR"/>
+              </w:rPr>
+            </w:pPr>
+          </w:p>
+        </w:tc>
+        <w:tc>
+          <w:tcPr>
+            <w:tcW w:w="2233" w:type="dxa"/>
+          </w:tcPr>
+          <w:p>
+            <w:pPr>
+              <w:pStyle w:val="Direitanormal"/>
+              <w:rPr>
+                <w:lang w:val="pt-BR"/>
+              </w:rPr>
+            </w:pPr>
+            <w:r>
+              <w:rPr>
+                <w:lang w:val="pt-BR"/>
+              </w:rPr>
+              <w:t>não precisa de mexer com segurança dos arquivos dos idosos e nem com estabilidade do site.</w:t>
+            </w:r>
+          </w:p>
+        </w:tc>
+        <w:tc>
+          <w:tcPr>
+            <w:tcW w:w="2930" w:type="dxa"/>
+          </w:tcPr>
+          <w:p>
+            <w:pPr>
+              <w:pStyle w:val="Direitanormal"/>
+              <w:rPr>
+                <w:lang w:val="pt-BR" w:eastAsia="ja-JP"/>
+              </w:rPr>
+            </w:pPr>
+            <w:r>
+              <w:rPr>
+                <w:lang w:val="pt-BR" w:eastAsia="ja-JP"/>
+              </w:rPr>
+              <w:t>Totalmente paga com valor acima de R$ 100,00</w:t>
+            </w:r>
+          </w:p>
+        </w:tc>
+        <w:tc>
+          <w:tcPr>
+            <w:tcW w:w="1954" w:type="dxa"/>
+          </w:tcPr>
+          <w:p>
+            <w:pPr>
+              <w:pStyle w:val="Direitanormal"/>
+              <w:rPr>
+                <w:lang w:val="pt-BR"/>
+              </w:rPr>
+            </w:pPr>
+            <w:r>
+              <w:rPr>
+                <w:lang w:val="pt-BR"/>
+              </w:rPr>
+              <w:t xml:space="preserve">Microsoft </w:t>
+            </w:r>
+          </w:p>
+        </w:tc>
+        <w:tc>
+          <w:tcPr>
+            <w:tcW w:w="2257" w:type="dxa"/>
+          </w:tcPr>
+          <w:p>
+            <w:pPr>
+              <w:pStyle w:val="Direitanormal"/>
+              <w:rPr>
+                <w:lang w:val="pt-BR" w:eastAsia="ja-JP"/>
+              </w:rPr>
+            </w:pPr>
+            <w:r>
+              <w:rPr>
+                <w:lang w:val="pt-BR" w:eastAsia="ja-JP"/>
+              </w:rPr>
+              <w:t xml:space="preserve">Valor variável em reais. </w:t>
+            </w:r>
+          </w:p>
+        </w:tc>
+      </w:tr>
+    </w:tbl>
+    <w:p>
+      <w:pPr>
+        <w:rPr>
+          <w:lang w:val="pt-BR"/>
+        </w:rPr>
+      </w:pPr>
+    </w:p>
+    <w:p/>
+    <w:p/>
+    <w:tbl>
+      <w:tblPr>
+        <w:tblpPr w:leftFromText="141" w:rightFromText="141" w:vertAnchor="page" w:horzAnchor="margin" w:tblpY="1604"/>
+        <w:tblW w:w="10206" w:type="dxa"/>
+        <w:tblLook w:val="0600" w:firstRow="0" w:lastRow="0" w:firstColumn="0" w:lastColumn="0" w:noHBand="1" w:noVBand="1"/>
+        <w:tblDescription w:val="Tabela de layout para inserir logotipo, número da fatura, data, data de vencimento, nome da empresa, endereço, números de telefone e fax, endereço de email, além de detalhes de contato e endereço do destinatário da fatura"/>
+      </w:tblPr>
+      <w:tblGrid>
+        <w:gridCol w:w="10206"/>
+      </w:tblGrid>
+      <w:tr>
+        <w:trPr>
+          <w:trHeight w:val="547"/>
+        </w:trPr>
+        <w:tc>
+          <w:tcPr>
+            <w:tcW w:w="10206" w:type="dxa"/>
+            <w:hideMark/>
+          </w:tcPr>
+          <w:p>
+            <w:pPr>
+              <w:pStyle w:val="Ttulo"/>
+              <w:rPr>
+                <w:lang w:val="pt-BR"/>
+              </w:rPr>
+            </w:pPr>
+            <w:r>
+              <w:rPr>
+                <w:lang w:val="pt-BR"/>
+              </w:rPr>
+              <w:lastRenderedPageBreak/>
+              <w:t>Interção d</w:t>
+            </w:r>
+            <w:r>
+              <w:rPr>
+                <w:lang w:val="pt-BR"/>
+              </w:rPr>
+              <w:t>o site de presença</w:t>
+            </w:r>
+            <w:r>
+              <w:rPr>
+                <w:lang w:val="pt-BR"/>
+              </w:rPr>
+              <w:t xml:space="preserve"> com o servidor da iprem</w:t>
+            </w:r>
+            <w:r>
+              <w:t xml:space="preserve"> </w:t>
+            </w:r>
+          </w:p>
+        </w:tc>
+      </w:tr>
+      <w:tr>
+        <w:trPr>
+          <w:trHeight w:val="965"/>
+        </w:trPr>
+        <w:tc>
+          <w:tcPr>
+            <w:tcW w:w="10206" w:type="dxa"/>
+            <w:hideMark/>
+          </w:tcPr>
+          <w:p>
+            <w:pPr>
+              <w:rPr>
+                <w:b/>
+                <w:bCs/>
+                <w:szCs w:val="24"/>
+                <w:lang w:val="pt-BR"/>
+              </w:rPr>
+            </w:pPr>
+            <w:r>
+              <w:rPr>
+                <w:b/>
+                <w:bCs/>
+                <w:szCs w:val="24"/>
+                <w:lang w:val="pt-BR"/>
+              </w:rPr>
+              <w:t>Observação: Quando a palavra</w:t>
+            </w:r>
+            <w:r>
+              <w:rPr>
+                <w:b/>
+                <w:bCs/>
+                <w:szCs w:val="24"/>
+                <w:lang w:val="pt-BR"/>
+              </w:rPr>
+              <w:t xml:space="preserve"> ou um </w:t>
+            </w:r>
+            <w:r>
+              <w:rPr>
+                <w:b/>
+                <w:bCs/>
+                <w:szCs w:val="24"/>
+                <w:lang w:val="pt-BR"/>
+              </w:rPr>
+              <w:t>número</w:t>
+            </w:r>
+            <w:r>
+              <w:rPr>
+                <w:b/>
+                <w:bCs/>
+                <w:szCs w:val="24"/>
+                <w:lang w:val="pt-BR"/>
+              </w:rPr>
+              <w:t xml:space="preserve"> estive em azul é um hiperlink.</w:t>
+            </w:r>
+          </w:p>
+          <w:p>
+            <w:pPr>
+              <w:rPr>
+                <w:b/>
+                <w:bCs/>
+                <w:szCs w:val="24"/>
+                <w:lang w:val="pt-BR"/>
+              </w:rPr>
+            </w:pPr>
+          </w:p>
+        </w:tc>
+      </w:tr>
+    </w:tbl>
+    <w:p>
+      <w:pPr>
+        <w:rPr>
+          <w:noProof/>
+          <w:lang w:val="pt-BR"/>
+        </w:rPr>
+      </w:pPr>
+    </w:p>
+    <w:p>
+      <w:pPr>
+        <w:rPr>
+          <w:noProof/>
+          <w:lang w:val="pt-BR"/>
+        </w:rPr>
+      </w:pPr>
+    </w:p>
+    <w:p>
+      <w:pPr>
+        <w:rPr>
+          <w:noProof/>
+          <w:lang w:val="pt-BR"/>
+        </w:rPr>
+      </w:pPr>
+    </w:p>
+    <w:tbl>
+      <w:tblPr>
+        <w:tblStyle w:val="Informaesdevendas"/>
+        <w:tblW w:w="4812" w:type="pct"/>
+        <w:tblBorders>
+          <w:top w:val="none" w:sz="0" w:space="0" w:color="auto"/>
+          <w:left w:val="none" w:sz="0" w:space="0" w:color="auto"/>
+          <w:bottom w:val="none" w:sz="0" w:space="0" w:color="auto"/>
+          <w:right w:val="none" w:sz="0" w:space="0" w:color="auto"/>
+          <w:insideH w:val="none" w:sz="0" w:space="0" w:color="auto"/>
+          <w:insideV w:val="none" w:sz="0" w:space="0" w:color="auto"/>
+        </w:tblBorders>
+        <w:tblLook w:val="0620" w:firstRow="1" w:lastRow="0" w:firstColumn="0" w:lastColumn="0" w:noHBand="1" w:noVBand="1"/>
+        <w:tblDescription w:val="Insira o nome do vendedor, o cargo, as condições de pagamento e a data de vencimento nesta tabela."/>
+      </w:tblPr>
+      <w:tblGrid>
+        <w:gridCol w:w="2300"/>
+        <w:gridCol w:w="1287"/>
+        <w:gridCol w:w="6614"/>
+      </w:tblGrid>
+      <w:tr>
+        <w:trPr>
+          <w:cnfStyle w:val="100000000000" w:firstRow="1" w:lastRow="0" w:firstColumn="0" w:lastColumn="0" w:oddVBand="0" w:evenVBand="0" w:oddHBand="0" w:evenHBand="0" w:firstRowFirstColumn="0" w:firstRowLastColumn="0" w:lastRowFirstColumn="0" w:lastRowLastColumn="0"/>
+          <w:trHeight w:hRule="exact" w:val="461"/>
+          <w:tblHeader/>
+        </w:trPr>
+        <w:tc>
+          <w:tcPr>
+            <w:tcW w:w="2300" w:type="dxa"/>
+            <w:shd w:val="clear" w:color="auto" w:fill="auto"/>
+            <w:hideMark/>
+          </w:tcPr>
+          <w:p>
+            <w:pPr>
+              <w:pStyle w:val="Estilo1"/>
+              <w:framePr w:hSpace="0" w:wrap="auto" w:vAnchor="margin" w:hAnchor="text" w:xAlign="left" w:yAlign="inline"/>
+              <w:rPr>
+                <w:lang w:val="pt-BR"/>
+              </w:rPr>
+            </w:pPr>
+            <w:r>
+              <w:rPr>
+                <w:lang w:val="pt-BR"/>
+              </w:rPr>
+              <w:t>Programador</w:t>
+            </w:r>
+          </w:p>
+        </w:tc>
+        <w:tc>
+          <w:tcPr>
+            <w:tcW w:w="1287" w:type="dxa"/>
+            <w:shd w:val="clear" w:color="auto" w:fill="auto"/>
+            <w:hideMark/>
+          </w:tcPr>
+          <w:p>
+            <w:pPr>
+              <w:pStyle w:val="Estilo1"/>
+              <w:framePr w:hSpace="0" w:wrap="auto" w:vAnchor="margin" w:hAnchor="text" w:xAlign="left" w:yAlign="inline"/>
+              <w:rPr>
+                <w:lang w:val="pt-BR"/>
+              </w:rPr>
+            </w:pPr>
+            <w:sdt>
+              <w:sdtPr>
+                <w:rPr>
+                  <w:lang w:val="pt-BR"/>
+                </w:rPr>
+                <w:alias w:val="Cargo:"/>
+                <w:tag w:val="Cargo:"/>
+                <w:id w:val="1056592671"/>
+                <w:placeholder>
+                  <w:docPart w:val="449D4BB9C8EE45F1A6648ED4C6F3606F"/>
+                </w:placeholder>
+                <w:temporary/>
+                <w:showingPlcHdr/>
+                <w15:appearance w15:val="hidden"/>
+              </w:sdtPr>
+              <w:sdtEndPr/>
+              <w:sdtContent>
+                <w:r>
+                  <w:rPr>
+                    <w:lang w:val="pt-BR" w:bidi="pt-BR"/>
+                  </w:rPr>
+                  <w:t>Cargo</w:t>
+                </w:r>
+              </w:sdtContent>
+            </w:sdt>
+          </w:p>
+        </w:tc>
+        <w:tc>
+          <w:tcPr>
+            <w:tcW w:w="6614" w:type="dxa"/>
+            <w:shd w:val="clear" w:color="auto" w:fill="auto"/>
+            <w:hideMark/>
+          </w:tcPr>
+          <w:p>
+            <w:pPr>
+              <w:pStyle w:val="Estilo1"/>
+              <w:framePr w:hSpace="0" w:wrap="auto" w:vAnchor="margin" w:hAnchor="text" w:xAlign="left" w:yAlign="inline"/>
+              <w:rPr>
+                <w:lang w:val="pt-BR"/>
+              </w:rPr>
+            </w:pPr>
+            <w:r>
+              <w:rPr>
+                <w:lang w:val="pt-BR"/>
+              </w:rPr>
+              <w:t>comparação</w:t>
+            </w:r>
+            <w:r>
+              <w:rPr>
+                <w:lang w:val="pt-BR"/>
+              </w:rPr>
+              <w:t xml:space="preserve"> tecnica </w:t>
+            </w:r>
+          </w:p>
+        </w:tc>
+      </w:tr>
+      <w:tr>
+        <w:trPr>
+          <w:trHeight w:hRule="exact" w:val="1755"/>
+        </w:trPr>
+        <w:tc>
+          <w:tcPr>
+            <w:tcW w:w="2300" w:type="dxa"/>
+          </w:tcPr>
+          <w:p>
+            <w:pPr>
+              <w:rPr>
+                <w:szCs w:val="24"/>
+                <w:lang w:val="pt-BR"/>
+              </w:rPr>
+            </w:pPr>
+            <w:r>
+              <w:rPr>
+                <w:szCs w:val="24"/>
+                <w:lang w:val="pt-BR"/>
+              </w:rPr>
+              <w:t>Kevin Vieira</w:t>
+            </w:r>
+            <w:r>
+              <w:rPr>
+                <w:szCs w:val="24"/>
+                <w:lang w:val="pt-BR"/>
+              </w:rPr>
+              <w:t xml:space="preserve"> Gomes </w:t>
+            </w:r>
+            <w:r>
+              <w:rPr>
+                <w:szCs w:val="24"/>
+                <w:lang w:val="pt-BR"/>
+              </w:rPr>
+              <w:t>Guimarães</w:t>
+            </w:r>
+          </w:p>
+        </w:tc>
+        <w:tc>
+          <w:tcPr>
+            <w:tcW w:w="1287" w:type="dxa"/>
+          </w:tcPr>
+          <w:p>
+            <w:pPr>
+              <w:rPr>
+                <w:szCs w:val="24"/>
+                <w:lang w:val="pt-BR"/>
+              </w:rPr>
+            </w:pPr>
+            <w:r>
+              <w:rPr>
+                <w:szCs w:val="24"/>
+                <w:lang w:val="pt-BR"/>
+              </w:rPr>
+              <w:t>Estagiário</w:t>
+            </w:r>
+          </w:p>
+        </w:tc>
+        <w:tc>
+          <w:tcPr>
+            <w:tcW w:w="6614" w:type="dxa"/>
             <w:hideMark/>
           </w:tcPr>
           <w:p>
@@ -2419,7 +2684,7 @@
             </w:r>
           </w:p>
           <w:p>
-            <w:hyperlink r:id="rId16" w:history="1">
+            <w:hyperlink r:id="rId17" w:history="1">
               <w:r>
                 <w:rPr>
                   <w:rStyle w:val="Hyperlink"/>
@@ -2610,12 +2875,11 @@
         <w:tblDescription w:val="Insira o nome do vendedor, o cargo, as condições de pagamento e a data de vencimento nesta tabela."/>
       </w:tblPr>
       <w:tblGrid>
-        <w:gridCol w:w="1418"/>
-        <w:gridCol w:w="2693"/>
+        <w:gridCol w:w="1701"/>
+        <w:gridCol w:w="2410"/>
         <w:gridCol w:w="2268"/>
         <w:gridCol w:w="2268"/>
-        <w:gridCol w:w="425"/>
-        <w:gridCol w:w="1188"/>
+        <w:gridCol w:w="1613"/>
       </w:tblGrid>
       <w:tr>
         <w:trPr>
@@ -2623,7 +2887,7 @@
         </w:trPr>
         <w:tc>
           <w:tcPr>
-            <w:tcW w:w="1418" w:type="dxa"/>
+            <w:tcW w:w="1701" w:type="dxa"/>
           </w:tcPr>
           <w:p>
             <w:pPr>
@@ -2632,14 +2896,28 @@
                 <w:lang w:val="pt-BR"/>
               </w:rPr>
             </w:pPr>
-            <w:hyperlink r:id="rId17" w:history="1">
+            <w:hyperlink r:id="rId18" w:history="1">
               <w:proofErr w:type="spellStart"/>
               <w:r>
                 <w:rPr>
                   <w:rStyle w:val="Hyperlink"/>
                   <w:lang w:val="pt-BR"/>
                 </w:rPr>
-                <w:t>AlaSQL</w:t>
+                <w:t>Ala</w:t>
+              </w:r>
+              <w:r>
+                <w:rPr>
+                  <w:rStyle w:val="Hyperlink"/>
+                  <w:lang w:val="pt-BR"/>
+                </w:rPr>
+                <w:t>S</w:t>
+              </w:r>
+              <w:r>
+                <w:rPr>
+                  <w:rStyle w:val="Hyperlink"/>
+                  <w:lang w:val="pt-BR"/>
+                </w:rPr>
+                <w:t>QL</w:t>
               </w:r>
               <w:proofErr w:type="spellEnd"/>
             </w:hyperlink>
@@ -2655,7 +2933,7 @@
         </w:tc>
         <w:tc>
           <w:tcPr>
-            <w:tcW w:w="2693" w:type="dxa"/>
+            <w:tcW w:w="2410" w:type="dxa"/>
           </w:tcPr>
           <w:p>
             <w:pPr>
@@ -2756,7 +3034,21 @@
               <w:rPr>
                 <w:lang w:val="pt-BR"/>
               </w:rPr>
-              <w:t xml:space="preserve"> com base na linguagem que fazer o ação do navegação chamado </w:t>
+              <w:t xml:space="preserve"> com base na linguagem que fazer </w:t>
+            </w:r>
+            <w:proofErr w:type="gramStart"/>
+            <w:r>
+              <w:rPr>
+                <w:lang w:val="pt-BR"/>
+              </w:rPr>
+              <w:t>o ação</w:t>
+            </w:r>
+            <w:proofErr w:type="gramEnd"/>
+            <w:r>
+              <w:rPr>
+                <w:lang w:val="pt-BR"/>
+              </w:rPr>
+              <w:t xml:space="preserve"> do navegação chamado </w:t>
             </w:r>
             <w:proofErr w:type="spellStart"/>
             <w:r>
@@ -2809,7 +3101,27 @@
               <w:rPr>
                 <w:lang w:val="pt-BR"/>
               </w:rPr>
-              <w:t>json,tab</w:t>
+              <w:t>json</w:t>
+            </w:r>
+            <w:proofErr w:type="spellEnd"/>
+            <w:r>
+              <w:rPr>
+                <w:lang w:val="pt-BR"/>
+              </w:rPr>
+              <w:t>,</w:t>
+            </w:r>
+            <w:r>
+              <w:rPr>
+                <w:lang w:val="pt-BR"/>
+              </w:rPr>
+              <w:t xml:space="preserve"> </w:t>
+            </w:r>
+            <w:proofErr w:type="spellStart"/>
+            <w:r>
+              <w:rPr>
+                <w:lang w:val="pt-BR"/>
+              </w:rPr>
+              <w:t>tab</w:t>
             </w:r>
             <w:proofErr w:type="spellEnd"/>
             <w:r>
@@ -2917,7 +3229,19 @@
               <w:rPr>
                 <w:lang w:val="pt-BR" w:eastAsia="ja-JP"/>
               </w:rPr>
-              <w:t xml:space="preserve"> interação com o banco de dados com o servido da </w:t>
+              <w:t xml:space="preserve"> interação com o banco de dados com o servido</w:t>
+            </w:r>
+            <w:r>
+              <w:rPr>
+                <w:lang w:val="pt-BR" w:eastAsia="ja-JP"/>
+              </w:rPr>
+              <w:t>r</w:t>
+            </w:r>
+            <w:r>
+              <w:rPr>
+                <w:lang w:val="pt-BR" w:eastAsia="ja-JP"/>
+              </w:rPr>
+              <w:t xml:space="preserve"> da </w:t>
             </w:r>
             <w:proofErr w:type="spellStart"/>
             <w:r>
@@ -2949,7 +3273,27 @@
               <w:rPr>
                 <w:lang w:val="pt-BR" w:eastAsia="ja-JP"/>
               </w:rPr>
-              <w:t xml:space="preserve">o tempo de apreender a biblioteca </w:t>
+              <w:t xml:space="preserve">o tempo de </w:t>
+            </w:r>
+            <w:proofErr w:type="spellStart"/>
+            <w:r>
+              <w:rPr>
+                <w:lang w:val="pt-BR" w:eastAsia="ja-JP"/>
+              </w:rPr>
+              <w:t>apreende</w:t>
+            </w:r>
+            <w:r>
+              <w:rPr>
+                <w:lang w:val="pt-BR" w:eastAsia="ja-JP"/>
+              </w:rPr>
+              <w:t>zem</w:t>
+            </w:r>
+            <w:proofErr w:type="spellEnd"/>
+            <w:r>
+              <w:rPr>
+                <w:lang w:val="pt-BR" w:eastAsia="ja-JP"/>
+              </w:rPr>
+              <w:t xml:space="preserve"> a biblioteca </w:t>
             </w:r>
             <w:proofErr w:type="spellStart"/>
             <w:r>
@@ -2998,7 +3342,7 @@
                 <w:lang w:val="pt-BR"/>
               </w:rPr>
             </w:pPr>
-            <w:hyperlink r:id="rId18" w:history="1">
+            <w:hyperlink r:id="rId19" w:history="1">
               <w:r>
                 <w:rPr>
                   <w:rStyle w:val="Hyperlink"/>
@@ -3034,7 +3378,6 @@
         <w:tc>
           <w:tcPr>
             <w:tcW w:w="1613" w:type="dxa"/>
-            <w:gridSpan w:val="2"/>
           </w:tcPr>
           <w:p>
             <w:pPr>
@@ -3047,87 +3390,8 @@
               <w:rPr>
                 <w:lang w:val="pt-BR" w:eastAsia="ja-JP"/>
               </w:rPr>
-              <w:t>Grátis</w:t>
+              <w:t>R$ 0,00</w:t>
             </w:r>
-          </w:p>
-          <w:p>
-            <w:pPr>
-              <w:pStyle w:val="Direitanormal"/>
-              <w:rPr>
-                <w:lang w:val="pt-BR" w:eastAsia="ja-JP"/>
-              </w:rPr>
-            </w:pPr>
-          </w:p>
-        </w:tc>
-      </w:tr>
-      <w:tr>
-        <w:trPr>
-          <w:trHeight w:hRule="exact" w:val="2525"/>
-        </w:trPr>
-        <w:tc>
-          <w:tcPr>
-            <w:tcW w:w="1418" w:type="dxa"/>
-          </w:tcPr>
-          <w:p>
-            <w:pPr>
-              <w:pStyle w:val="Direitanormal"/>
-              <w:rPr>
-                <w:lang w:val="pt-BR"/>
-              </w:rPr>
-            </w:pPr>
-          </w:p>
-        </w:tc>
-        <w:tc>
-          <w:tcPr>
-            <w:tcW w:w="2693" w:type="dxa"/>
-          </w:tcPr>
-          <w:p>
-            <w:pPr>
-              <w:pStyle w:val="Direitanormal"/>
-              <w:rPr>
-                <w:lang w:val="pt-BR"/>
-              </w:rPr>
-            </w:pPr>
-          </w:p>
-        </w:tc>
-        <w:tc>
-          <w:tcPr>
-            <w:tcW w:w="2268" w:type="dxa"/>
-          </w:tcPr>
-          <w:p>
-            <w:pPr>
-              <w:pStyle w:val="Direitanormal"/>
-              <w:rPr>
-                <w:lang w:val="pt-BR" w:eastAsia="ja-JP"/>
-              </w:rPr>
-            </w:pPr>
-          </w:p>
-        </w:tc>
-        <w:tc>
-          <w:tcPr>
-            <w:tcW w:w="2693" w:type="dxa"/>
-            <w:gridSpan w:val="2"/>
-          </w:tcPr>
-          <w:p>
-            <w:pPr>
-              <w:pStyle w:val="Direitanormal"/>
-              <w:rPr>
-                <w:lang w:val="pt-BR"/>
-              </w:rPr>
-            </w:pPr>
-          </w:p>
-        </w:tc>
-        <w:tc>
-          <w:tcPr>
-            <w:tcW w:w="1188" w:type="dxa"/>
-          </w:tcPr>
-          <w:p>
-            <w:pPr>
-              <w:pStyle w:val="Direitanormal"/>
-              <w:rPr>
-                <w:lang w:val="pt-BR" w:eastAsia="ja-JP"/>
-              </w:rPr>
-            </w:pPr>
           </w:p>
         </w:tc>
       </w:tr>
@@ -3138,12 +3402,14 @@
           <w:lang w:val="pt-BR"/>
         </w:rPr>
       </w:pPr>
+      <w:bookmarkStart w:id="0" w:name="_GoBack"/>
+      <w:bookmarkEnd w:id="0"/>
     </w:p>
     <w:sectPr>
-      <w:headerReference w:type="default" r:id="rId19"/>
-      <w:footerReference w:type="default" r:id="rId20"/>
-      <w:headerReference w:type="first" r:id="rId21"/>
-      <w:footerReference w:type="first" r:id="rId22"/>
+      <w:headerReference w:type="default" r:id="rId20"/>
+      <w:footerReference w:type="default" r:id="rId21"/>
+      <w:headerReference w:type="first" r:id="rId22"/>
+      <w:footerReference w:type="first" r:id="rId23"/>
       <w:pgSz w:w="11906" w:h="16838" w:code="9"/>
       <w:pgMar w:top="720" w:right="648" w:bottom="1440" w:left="648" w:header="432" w:footer="720" w:gutter="0"/>
       <w:cols w:space="720"/>
@@ -4908,7 +5174,6 @@
   <w:style w:type="character" w:default="1" w:styleId="Fontepargpadro">
     <w:name w:val="Default Paragraph Font"/>
     <w:uiPriority w:val="1"/>
-    <w:semiHidden/>
     <w:unhideWhenUsed/>
   </w:style>
   <w:style w:type="table" w:default="1" w:styleId="Tabelanormal">
@@ -30207,6 +30472,35 @@
         <w:p>
           <w:pPr>
             <w:pStyle w:val="449D4BB9C8EE45F1A6648ED4C6F3606F"/>
+          </w:pPr>
+          <w:r>
+            <w:rPr>
+              <w:lang w:bidi="pt-BR"/>
+            </w:rPr>
+            <w:t>Cargo</w:t>
+          </w:r>
+        </w:p>
+      </w:docPartBody>
+    </w:docPart>
+    <w:docPart>
+      <w:docPartPr>
+        <w:name w:val="CE6C0F910B2044A1B6056045FF52CDCE"/>
+        <w:category>
+          <w:name w:val="Geral"/>
+          <w:gallery w:val="placeholder"/>
+        </w:category>
+        <w:types>
+          <w:type w:val="bbPlcHdr"/>
+        </w:types>
+        <w:behaviors>
+          <w:behavior w:val="content"/>
+        </w:behaviors>
+        <w:guid w:val="{5103DC32-8FA0-4F52-9FA1-4C0E0CE5D40F}"/>
+      </w:docPartPr>
+      <w:docPartBody>
+        <w:p>
+          <w:pPr>
+            <w:pStyle w:val="CE6C0F910B2044A1B6056045FF52CDCE"/>
           </w:pPr>
           <w:r>
             <w:rPr>
@@ -30333,6 +30627,8 @@
     <w:rsid w:val="00782E3E"/>
     <w:rsid w:val="00992B68"/>
     <w:rsid w:val="00BA4139"/>
+    <w:rsid w:val="00DD46C7"/>
+    <w:rsid w:val="00DF7FD0"/>
   </w:rsids>
   <m:mathPr>
     <m:mathFont m:val="Cambria Math"/>
@@ -31386,6 +31682,10 @@
     <w:name w:val="449D4BB9C8EE45F1A6648ED4C6F3606F"/>
     <w:rsid w:val="0014374D"/>
   </w:style>
+  <w:style w:type="paragraph" w:customStyle="1" w:styleId="CE6C0F910B2044A1B6056045FF52CDCE">
+    <w:name w:val="CE6C0F910B2044A1B6056045FF52CDCE"/>
+    <w:rsid w:val="00DD46C7"/>
+  </w:style>
 </w:styles>
 </file>
 
@@ -31622,14 +31922,6 @@
 </file>
 
 <file path=customXml/item1.xml><?xml version="1.0" encoding="utf-8"?>
-<p:properties xmlns:p="http://schemas.microsoft.com/office/2006/metadata/properties" xmlns:xsi="http://www.w3.org/2001/XMLSchema-instance" xmlns:pc="http://schemas.microsoft.com/office/infopath/2007/PartnerControls">
-  <documentManagement>
-    <MediaServiceKeyPoints xmlns="71af3243-3dd4-4a8d-8c0d-dd76da1f02a5" xsi:nil="true"/>
-  </documentManagement>
-</p:properties>
-</file>
-
-<file path=customXml/item2.xml><?xml version="1.0" encoding="utf-8"?>
 <ct:contentTypeSchema xmlns:ct="http://schemas.microsoft.com/office/2006/metadata/contentType" xmlns:ma="http://schemas.microsoft.com/office/2006/metadata/properties/metaAttributes" ct:_="" ma:_="" ma:contentTypeName="Document" ma:contentTypeID="0x01010079F111ED35F8CC479449609E8A0923A6" ma:contentTypeVersion="11" ma:contentTypeDescription="Create a new document." ma:contentTypeScope="" ma:versionID="1c2eb7a32e66fb6e4260f3771546a5e2">
   <xsd:schema xmlns:xsd="http://www.w3.org/2001/XMLSchema" xmlns:xs="http://www.w3.org/2001/XMLSchema" xmlns:p="http://schemas.microsoft.com/office/2006/metadata/properties" xmlns:ns2="71af3243-3dd4-4a8d-8c0d-dd76da1f02a5" xmlns:ns3="16c05727-aa75-4e4a-9b5f-8a80a1165891" targetNamespace="http://schemas.microsoft.com/office/2006/metadata/properties" ma:root="true" ma:fieldsID="04e1f6479c48b08974ba73b5ca973489" ns2:_="" ns3:_="">
     <xsd:import namespace="71af3243-3dd4-4a8d-8c0d-dd76da1f02a5"/>
@@ -31840,21 +32132,19 @@
 </ct:contentTypeSchema>
 </file>
 
+<file path=customXml/item2.xml><?xml version="1.0" encoding="utf-8"?>
+<p:properties xmlns:p="http://schemas.microsoft.com/office/2006/metadata/properties" xmlns:xsi="http://www.w3.org/2001/XMLSchema-instance" xmlns:pc="http://schemas.microsoft.com/office/infopath/2007/PartnerControls">
+  <documentManagement>
+    <MediaServiceKeyPoints xmlns="71af3243-3dd4-4a8d-8c0d-dd76da1f02a5" xsi:nil="true"/>
+  </documentManagement>
+</p:properties>
+</file>
+
 <file path=customXml/item3.xml><?xml version="1.0" encoding="utf-8"?>
 <b:Sources xmlns:b="http://schemas.openxmlformats.org/officeDocument/2006/bibliography" xmlns="http://schemas.openxmlformats.org/officeDocument/2006/bibliography" SelectedStyle="\APASixthEditionOfficeOnline.xsl" StyleName="APA" Version="6"/>
 </file>
 
 <file path=customXml/itemProps1.xml><?xml version="1.0" encoding="utf-8"?>
-<ds:datastoreItem xmlns:ds="http://schemas.openxmlformats.org/officeDocument/2006/customXml" ds:itemID="{1060A5CD-D572-4691-8023-6CB900CDB1C8}">
-  <ds:schemaRefs>
-    <ds:schemaRef ds:uri="http://schemas.microsoft.com/office/2006/metadata/properties"/>
-    <ds:schemaRef ds:uri="http://schemas.microsoft.com/office/infopath/2007/PartnerControls"/>
-    <ds:schemaRef ds:uri="71af3243-3dd4-4a8d-8c0d-dd76da1f02a5"/>
-  </ds:schemaRefs>
-</ds:datastoreItem>
-</file>
-
-<file path=customXml/itemProps2.xml><?xml version="1.0" encoding="utf-8"?>
 <ds:datastoreItem xmlns:ds="http://schemas.openxmlformats.org/officeDocument/2006/customXml" ds:itemID="{133533A9-1996-4148-A30B-8772A754A3DE}">
   <ds:schemaRefs>
     <ds:schemaRef ds:uri="http://schemas.microsoft.com/office/2006/metadata/contentType"/>
@@ -31873,8 +32163,18 @@
 </ds:datastoreItem>
 </file>
 
+<file path=customXml/itemProps2.xml><?xml version="1.0" encoding="utf-8"?>
+<ds:datastoreItem xmlns:ds="http://schemas.openxmlformats.org/officeDocument/2006/customXml" ds:itemID="{1060A5CD-D572-4691-8023-6CB900CDB1C8}">
+  <ds:schemaRefs>
+    <ds:schemaRef ds:uri="http://schemas.microsoft.com/office/2006/metadata/properties"/>
+    <ds:schemaRef ds:uri="http://schemas.microsoft.com/office/infopath/2007/PartnerControls"/>
+    <ds:schemaRef ds:uri="71af3243-3dd4-4a8d-8c0d-dd76da1f02a5"/>
+  </ds:schemaRefs>
+</ds:datastoreItem>
+</file>
+
 <file path=customXml/itemProps3.xml><?xml version="1.0" encoding="utf-8"?>
-<ds:datastoreItem xmlns:ds="http://schemas.openxmlformats.org/officeDocument/2006/customXml" ds:itemID="{AEE71737-CCE7-4120-9B54-4B2973D3C2D7}">
+<ds:datastoreItem xmlns:ds="http://schemas.openxmlformats.org/officeDocument/2006/customXml" ds:itemID="{BB8F7BC1-6847-4C20-870E-6A38F7E31964}">
   <ds:schemaRefs>
     <ds:schemaRef ds:uri="http://schemas.openxmlformats.org/officeDocument/2006/bibliography"/>
   </ds:schemaRefs>

</xml_diff>

<commit_message>
feito a modificação no sistema de listagem
</commit_message>
<xml_diff>
--- a/documentação/modelagem/banco de dados/banco de dados parcialmente gratituido.docx
+++ b/documentação/modelagem/banco de dados/banco de dados parcialmente gratituido.docx
@@ -1,6 +1,6 @@
 
 <file path=word/document.xml><?xml version="1.0" encoding="utf-8"?>
-<w:document xmlns:wpc="http://schemas.microsoft.com/office/word/2010/wordprocessingCanvas" xmlns:cx="http://schemas.microsoft.com/office/drawing/2014/chartex" xmlns:cx1="http://schemas.microsoft.com/office/drawing/2015/9/8/chartex" xmlns:cx2="http://schemas.microsoft.com/office/drawing/2015/10/21/chartex" xmlns:cx3="http://schemas.microsoft.com/office/drawing/2016/5/9/chartex" xmlns:cx4="http://schemas.microsoft.com/office/drawing/2016/5/10/chartex" xmlns:cx5="http://schemas.microsoft.com/office/drawing/2016/5/11/chartex" xmlns:cx6="http://schemas.microsoft.com/office/drawing/2016/5/12/chartex" xmlns:cx7="http://schemas.microsoft.com/office/drawing/2016/5/13/chartex" xmlns:cx8="http://schemas.microsoft.com/office/drawing/2016/5/14/chartex" xmlns:mc="http://schemas.openxmlformats.org/markup-compatibility/2006" xmlns:aink="http://schemas.microsoft.com/office/drawing/2016/ink" xmlns:am3d="http://schemas.microsoft.com/office/drawing/2017/model3d" xmlns:o="urn:schemas-microsoft-com:office:office" xmlns:r="http://schemas.openxmlformats.org/officeDocument/2006/relationships" xmlns:m="http://schemas.openxmlformats.org/officeDocument/2006/math" xmlns:v="urn:schemas-microsoft-com:vml" xmlns:wp14="http://schemas.microsoft.com/office/word/2010/wordprocessingDrawing" xmlns:wp="http://schemas.openxmlformats.org/drawingml/2006/wordprocessingDrawing" xmlns:w10="urn:schemas-microsoft-com:office:word" xmlns:w="http://schemas.openxmlformats.org/wordprocessingml/2006/main" xmlns:w14="http://schemas.microsoft.com/office/word/2010/wordml" xmlns:w15="http://schemas.microsoft.com/office/word/2012/wordml" xmlns:w16cid="http://schemas.microsoft.com/office/word/2016/wordml/cid" xmlns:w16se="http://schemas.microsoft.com/office/word/2015/wordml/symex" xmlns:wpg="http://schemas.microsoft.com/office/word/2010/wordprocessingGroup" xmlns:wpi="http://schemas.microsoft.com/office/word/2010/wordprocessingInk" xmlns:wne="http://schemas.microsoft.com/office/word/2006/wordml" xmlns:wps="http://schemas.microsoft.com/office/word/2010/wordprocessingShape" mc:Ignorable="w14 w15 w16se w16cid wp14">
+<w:document xmlns:wpc="http://schemas.microsoft.com/office/word/2010/wordprocessingCanvas" xmlns:cx="http://schemas.microsoft.com/office/drawing/2014/chartex" xmlns:mc="http://schemas.openxmlformats.org/markup-compatibility/2006" xmlns:o="urn:schemas-microsoft-com:office:office" xmlns:r="http://schemas.openxmlformats.org/officeDocument/2006/relationships" xmlns:m="http://schemas.openxmlformats.org/officeDocument/2006/math" xmlns:v="urn:schemas-microsoft-com:vml" xmlns:wp14="http://schemas.microsoft.com/office/word/2010/wordprocessingDrawing" xmlns:wp="http://schemas.openxmlformats.org/drawingml/2006/wordprocessingDrawing" xmlns:w10="urn:schemas-microsoft-com:office:word" xmlns:w="http://schemas.openxmlformats.org/wordprocessingml/2006/main" xmlns:w14="http://schemas.microsoft.com/office/word/2010/wordml" xmlns:w15="http://schemas.microsoft.com/office/word/2012/wordml" xmlns:w16se="http://schemas.microsoft.com/office/word/2015/wordml/symex" xmlns:wpg="http://schemas.microsoft.com/office/word/2010/wordprocessingGroup" xmlns:wpi="http://schemas.microsoft.com/office/word/2010/wordprocessingInk" xmlns:wne="http://schemas.microsoft.com/office/word/2006/wordml" xmlns:wps="http://schemas.microsoft.com/office/word/2010/wordprocessingShape" mc:Ignorable="w14 w15 w16se wp14">
   <w:body>
     <w:tbl>
       <w:tblPr>
@@ -29,38 +29,16 @@
                 <w:lang w:val="pt-BR"/>
               </w:rPr>
             </w:pPr>
-            <w:r>
-              <w:rPr>
-                <w:lang w:val="pt-BR"/>
-              </w:rPr>
-              <w:fldChar w:fldCharType="begin"/>
-            </w:r>
-            <w:r>
-              <w:rPr>
-                <w:lang w:val="pt-BR"/>
-              </w:rPr>
-              <w:instrText xml:space="preserve"> HYPERLINK "https://firebase.google.com/?hl=pt-BR" </w:instrText>
-            </w:r>
-            <w:r>
-              <w:rPr>
-                <w:lang w:val="pt-BR"/>
-              </w:rPr>
-              <w:fldChar w:fldCharType="separate"/>
-            </w:r>
-            <w:r>
-              <w:rPr>
-                <w:rStyle w:val="Hyperlink"/>
-                <w:rFonts w:ascii="Franklin Gothic Demi" w:hAnsi="Franklin Gothic Demi" w:cstheme="majorBidi"/>
-                <w:lang w:val="pt-BR"/>
-              </w:rPr>
-              <w:t>firebase</w:t>
-            </w:r>
-            <w:r>
-              <w:rPr>
-                <w:lang w:val="pt-BR"/>
-              </w:rPr>
-              <w:fldChar w:fldCharType="end"/>
-            </w:r>
+            <w:hyperlink r:id="rId10" w:history="1">
+              <w:r>
+                <w:rPr>
+                  <w:rStyle w:val="Hyperlink"/>
+                  <w:rFonts w:ascii="Franklin Gothic Demi" w:hAnsi="Franklin Gothic Demi" w:cstheme="majorBidi"/>
+                  <w:lang w:val="pt-BR"/>
+                </w:rPr>
+                <w:t>firebase</w:t>
+              </w:r>
+            </w:hyperlink>
           </w:p>
         </w:tc>
       </w:tr>
@@ -158,10 +136,10 @@
         <w:tblDescription w:val="Insira o nome do vendedor, o cargo, as condições de pagamento e a data de vencimento nesta tabela."/>
       </w:tblPr>
       <w:tblGrid>
-        <w:gridCol w:w="2977"/>
-        <w:gridCol w:w="1287"/>
-        <w:gridCol w:w="3256"/>
-        <w:gridCol w:w="2686"/>
+        <w:gridCol w:w="2980"/>
+        <w:gridCol w:w="1288"/>
+        <w:gridCol w:w="3259"/>
+        <w:gridCol w:w="2688"/>
       </w:tblGrid>
       <w:tr>
         <w:trPr>
@@ -578,27 +556,33 @@
               <w:rPr>
                 <w:lang w:val="pt-BR" w:eastAsia="ja-JP"/>
               </w:rPr>
-              <w:t xml:space="preserve">Nas Regras de segurança do Google </w:t>
-            </w:r>
-            <w:proofErr w:type="spellStart"/>
-            <w:r>
-              <w:rPr>
-                <w:lang w:val="pt-BR" w:eastAsia="ja-JP"/>
-              </w:rPr>
-              <w:t>Firebase</w:t>
-            </w:r>
-            <w:proofErr w:type="spellEnd"/>
-            <w:r>
-              <w:rPr>
-                <w:lang w:val="pt-BR" w:eastAsia="ja-JP"/>
-              </w:rPr>
-              <w:t xml:space="preserve"> há no máximo 10 </w:t>
+              <w:t xml:space="preserve">Nas Regras de segurança do Google Firebase há no máximo </w:t>
             </w:r>
             <w:r>
               <w:rPr>
                 <w:lang w:val="pt-BR" w:eastAsia="ja-JP"/>
               </w:rPr>
-              <w:t>solicitações de documento</w:t>
+              <w:t>10 solicitações</w:t>
+            </w:r>
+            <w:r>
+              <w:rPr>
+                <w:lang w:val="pt-BR" w:eastAsia="ja-JP"/>
+              </w:rPr>
+              <w:t xml:space="preserve"> de </w:t>
+            </w:r>
+            <w:r>
+              <w:rPr>
+                <w:lang w:val="pt-BR" w:eastAsia="ja-JP"/>
+              </w:rPr>
+              <w:t xml:space="preserve">um </w:t>
+            </w:r>
+            <w:bookmarkStart w:id="0" w:name="_GoBack"/>
+            <w:bookmarkEnd w:id="0"/>
+            <w:r>
+              <w:rPr>
+                <w:lang w:val="pt-BR" w:eastAsia="ja-JP"/>
+              </w:rPr>
+              <w:t>documento</w:t>
             </w:r>
             <w:r>
               <w:rPr>
@@ -626,7 +610,7 @@
                 <w:lang w:val="pt-BR" w:eastAsia="ja-JP"/>
               </w:rPr>
             </w:pPr>
-            <w:hyperlink r:id="rId10" w:history="1">
+            <w:hyperlink r:id="rId11" w:history="1">
               <w:r>
                 <w:rPr>
                   <w:rStyle w:val="Hyperlink"/>
@@ -659,16 +643,8 @@
               <w:rPr>
                 <w:lang w:val="pt-BR" w:eastAsia="ja-JP"/>
               </w:rPr>
-              <w:t xml:space="preserve">Google </w:t>
+              <w:t>Google Firebase</w:t>
             </w:r>
-            <w:proofErr w:type="spellStart"/>
-            <w:r>
-              <w:rPr>
-                <w:lang w:val="pt-BR" w:eastAsia="ja-JP"/>
-              </w:rPr>
-              <w:t>Firebase</w:t>
-            </w:r>
-            <w:proofErr w:type="spellEnd"/>
           </w:p>
         </w:tc>
         <w:tc>
@@ -765,7 +741,7 @@
             <w:r>
               <w:t xml:space="preserve"> </w:t>
             </w:r>
-            <w:hyperlink r:id="rId11" w:history="1">
+            <w:hyperlink r:id="rId12" w:history="1">
               <w:r>
                 <w:rPr>
                   <w:rStyle w:val="Hyperlink"/>
@@ -790,16 +766,8 @@
               <w:rPr>
                 <w:lang w:val="pt-BR" w:eastAsia="ja-JP"/>
               </w:rPr>
-              <w:t xml:space="preserve">Google </w:t>
+              <w:t>Google Firebase</w:t>
             </w:r>
-            <w:proofErr w:type="spellStart"/>
-            <w:r>
-              <w:rPr>
-                <w:lang w:val="pt-BR" w:eastAsia="ja-JP"/>
-              </w:rPr>
-              <w:t>Firebase</w:t>
-            </w:r>
-            <w:proofErr w:type="spellEnd"/>
           </w:p>
         </w:tc>
         <w:tc>
@@ -883,7 +851,7 @@
                 <w:lang w:val="pt-BR"/>
               </w:rPr>
             </w:pPr>
-            <w:hyperlink r:id="rId12" w:history="1">
+            <w:hyperlink r:id="rId13" w:history="1">
               <w:r>
                 <w:rPr>
                   <w:rStyle w:val="Hyperlink"/>
@@ -995,10 +963,10 @@
         <w:tblDescription w:val="Insira o nome do vendedor, o cargo, as condições de pagamento e a data de vencimento nesta tabela."/>
       </w:tblPr>
       <w:tblGrid>
-        <w:gridCol w:w="3118"/>
-        <w:gridCol w:w="1287"/>
-        <w:gridCol w:w="3256"/>
-        <w:gridCol w:w="2829"/>
+        <w:gridCol w:w="3121"/>
+        <w:gridCol w:w="1288"/>
+        <w:gridCol w:w="3259"/>
+        <w:gridCol w:w="2832"/>
       </w:tblGrid>
       <w:tr>
         <w:trPr>
@@ -1386,7 +1354,7 @@
               </w:rPr>
               <w:t xml:space="preserve">Não cobra pelo analise de desempenho do site, não cobra pelo acesso a banco relacional PostgreSQL e suporte de horário comercial de </w:t>
             </w:r>
-            <w:hyperlink r:id="rId13" w:history="1">
+            <w:hyperlink r:id="rId14" w:history="1">
               <w:r>
                 <w:rPr>
                   <w:rStyle w:val="Hyperlink"/>
@@ -1401,7 +1369,7 @@
               </w:rPr>
               <w:t xml:space="preserve"> até </w:t>
             </w:r>
-            <w:hyperlink r:id="rId14" w:history="1">
+            <w:hyperlink r:id="rId15" w:history="1">
               <w:r>
                 <w:rPr>
                   <w:rStyle w:val="Hyperlink"/>
@@ -1420,16 +1388,8 @@
               <w:rPr>
                 <w:lang w:val="pt-BR"/>
               </w:rPr>
-              <w:t xml:space="preserve"> de nova </w:t>
+              <w:t xml:space="preserve"> de nova iorque</w:t>
             </w:r>
-            <w:proofErr w:type="spellStart"/>
-            <w:r>
-              <w:rPr>
-                <w:lang w:val="pt-BR"/>
-              </w:rPr>
-              <w:t>iorque</w:t>
-            </w:r>
-            <w:proofErr w:type="spellEnd"/>
             <w:r>
               <w:rPr>
                 <w:lang w:val="pt-BR"/>
@@ -1459,16 +1419,8 @@
               <w:rPr>
                 <w:lang w:val="pt-BR" w:eastAsia="ja-JP"/>
               </w:rPr>
-              <w:t xml:space="preserve">Limite muito grande para linha do código do arquivo de até 10 </w:t>
+              <w:t>Limite muito grande para linha do código do arquivo de até 10 kb</w:t>
             </w:r>
-            <w:proofErr w:type="spellStart"/>
-            <w:r>
-              <w:rPr>
-                <w:lang w:val="pt-BR" w:eastAsia="ja-JP"/>
-              </w:rPr>
-              <w:t>kb</w:t>
-            </w:r>
-            <w:proofErr w:type="spellEnd"/>
             <w:r>
               <w:rPr>
                 <w:lang w:val="pt-BR" w:eastAsia="ja-JP"/>
@@ -1554,21 +1506,7 @@
               <w:rPr>
                 <w:lang w:val="pt-BR"/>
               </w:rPr>
-              <w:t xml:space="preserve">Mais Benefícios que o </w:t>
-            </w:r>
-            <w:proofErr w:type="spellStart"/>
-            <w:r>
-              <w:rPr>
-                <w:lang w:val="pt-BR"/>
-              </w:rPr>
-              <w:t>Free</w:t>
-            </w:r>
-            <w:proofErr w:type="spellEnd"/>
-            <w:r>
-              <w:rPr>
-                <w:lang w:val="pt-BR"/>
-              </w:rPr>
-              <w:t>(livre) e com mais recursos pagos.</w:t>
+              <w:t>Mais Benefícios que o Free(livre) e com mais recursos pagos.</w:t>
             </w:r>
           </w:p>
         </w:tc>
@@ -1665,7 +1603,7 @@
       <w:r>
         <w:t xml:space="preserve"> </w:t>
       </w:r>
-      <w:hyperlink r:id="rId15" w:anchor="databases" w:history="1">
+      <w:hyperlink r:id="rId16" w:anchor="databases" w:history="1">
         <w:r>
           <w:rPr>
             <w:rStyle w:val="Hyperlink"/>
@@ -1710,7 +1648,7 @@
                 <w:lang w:val="pt-BR"/>
               </w:rPr>
             </w:pPr>
-            <w:hyperlink r:id="rId16" w:history="1">
+            <w:hyperlink r:id="rId17" w:history="1">
               <w:r>
                 <w:rPr>
                   <w:rStyle w:val="Hyperlink"/>
@@ -1808,10 +1746,10 @@
         <w:tblDescription w:val="Insira o nome do vendedor, o cargo, as condições de pagamento e a data de vencimento nesta tabela."/>
       </w:tblPr>
       <w:tblGrid>
-        <w:gridCol w:w="3118"/>
-        <w:gridCol w:w="1287"/>
-        <w:gridCol w:w="3256"/>
-        <w:gridCol w:w="3098"/>
+        <w:gridCol w:w="3121"/>
+        <w:gridCol w:w="1288"/>
+        <w:gridCol w:w="3259"/>
+        <w:gridCol w:w="3101"/>
       </w:tblGrid>
       <w:tr>
         <w:trPr>
@@ -1870,6 +1808,7 @@
                 <w:showingPlcHdr/>
                 <w15:appearance w15:val="hidden"/>
               </w:sdtPr>
+              <w:sdtEndPr/>
               <w:sdtContent>
                 <w:r>
                   <w:rPr>
@@ -2427,9 +2366,9 @@
         <w:tblDescription w:val="Insira o nome do vendedor, o cargo, as condições de pagamento e a data de vencimento nesta tabela."/>
       </w:tblPr>
       <w:tblGrid>
-        <w:gridCol w:w="2300"/>
-        <w:gridCol w:w="1287"/>
-        <w:gridCol w:w="6614"/>
+        <w:gridCol w:w="2303"/>
+        <w:gridCol w:w="1288"/>
+        <w:gridCol w:w="6620"/>
       </w:tblGrid>
       <w:tr>
         <w:trPr>
@@ -2598,93 +2537,22 @@
                 <w:lang w:val="pt-BR"/>
               </w:rPr>
             </w:pPr>
-            <w:proofErr w:type="spellStart"/>
             <w:r>
               <w:rPr>
                 <w:szCs w:val="24"/>
                 <w:lang w:val="pt-BR"/>
               </w:rPr>
-              <w:t>Sqllite</w:t>
-            </w:r>
-            <w:proofErr w:type="spellEnd"/>
-            <w:r>
-              <w:rPr>
-                <w:szCs w:val="24"/>
-                <w:lang w:val="pt-BR"/>
-              </w:rPr>
-              <w:t xml:space="preserve">, </w:t>
-            </w:r>
-            <w:proofErr w:type="spellStart"/>
-            <w:r>
-              <w:rPr>
-                <w:szCs w:val="24"/>
-                <w:lang w:val="pt-BR"/>
-              </w:rPr>
-              <w:t>sql</w:t>
-            </w:r>
-            <w:proofErr w:type="spellEnd"/>
-            <w:r>
-              <w:rPr>
-                <w:szCs w:val="24"/>
-                <w:lang w:val="pt-BR"/>
-              </w:rPr>
-              <w:t xml:space="preserve"> para </w:t>
-            </w:r>
-            <w:proofErr w:type="spellStart"/>
-            <w:r>
-              <w:rPr>
-                <w:szCs w:val="24"/>
-                <w:lang w:val="pt-BR"/>
-              </w:rPr>
-              <w:t>javacript</w:t>
-            </w:r>
-            <w:proofErr w:type="spellEnd"/>
-            <w:r>
-              <w:rPr>
-                <w:szCs w:val="24"/>
-                <w:lang w:val="pt-BR"/>
-              </w:rPr>
-              <w:t>(</w:t>
-            </w:r>
-            <w:proofErr w:type="spellStart"/>
-            <w:r>
-              <w:rPr>
-                <w:szCs w:val="24"/>
-                <w:lang w:val="pt-BR"/>
-              </w:rPr>
-              <w:t>sqljs</w:t>
-            </w:r>
-            <w:proofErr w:type="spellEnd"/>
-            <w:r>
-              <w:rPr>
-                <w:szCs w:val="24"/>
-                <w:lang w:val="pt-BR"/>
-              </w:rPr>
-              <w:t>) e</w:t>
+              <w:t>Sqllite, sql para javacript(sqljs) e</w:t>
             </w:r>
             <w:r>
               <w:rPr>
                 <w:lang w:val="pt-BR"/>
               </w:rPr>
-              <w:t xml:space="preserve"> </w:t>
-            </w:r>
-            <w:proofErr w:type="spellStart"/>
-            <w:r>
-              <w:rPr>
-                <w:lang w:val="pt-BR"/>
-              </w:rPr>
-              <w:t>Alasql</w:t>
-            </w:r>
-            <w:proofErr w:type="spellEnd"/>
-            <w:r>
-              <w:rPr>
-                <w:lang w:val="pt-BR"/>
-              </w:rPr>
-              <w:t xml:space="preserve"> abaixo um site:</w:t>
+              <w:t xml:space="preserve"> Alasql abaixo um site:</w:t>
             </w:r>
           </w:p>
           <w:p>
-            <w:hyperlink r:id="rId17" w:history="1">
+            <w:hyperlink r:id="rId18" w:history="1">
               <w:r>
                 <w:rPr>
                   <w:rStyle w:val="Hyperlink"/>
@@ -2896,30 +2764,14 @@
                 <w:lang w:val="pt-BR"/>
               </w:rPr>
             </w:pPr>
-            <w:hyperlink r:id="rId18" w:history="1">
-              <w:proofErr w:type="spellStart"/>
+            <w:hyperlink r:id="rId19" w:history="1">
               <w:r>
                 <w:rPr>
                   <w:rStyle w:val="Hyperlink"/>
                   <w:lang w:val="pt-BR"/>
                 </w:rPr>
-                <w:t>Ala</w:t>
+                <w:t>AlaSQL</w:t>
               </w:r>
-              <w:r>
-                <w:rPr>
-                  <w:rStyle w:val="Hyperlink"/>
-                  <w:lang w:val="pt-BR"/>
-                </w:rPr>
-                <w:t>S</w:t>
-              </w:r>
-              <w:r>
-                <w:rPr>
-                  <w:rStyle w:val="Hyperlink"/>
-                  <w:lang w:val="pt-BR"/>
-                </w:rPr>
-                <w:t>QL</w:t>
-              </w:r>
-              <w:proofErr w:type="spellEnd"/>
             </w:hyperlink>
           </w:p>
           <w:p>
@@ -2946,49 +2798,7 @@
               <w:rPr>
                 <w:lang w:val="pt-BR"/>
               </w:rPr>
-              <w:t xml:space="preserve">Utilizar padrão </w:t>
-            </w:r>
-            <w:proofErr w:type="spellStart"/>
-            <w:r>
-              <w:rPr>
-                <w:lang w:val="pt-BR"/>
-              </w:rPr>
-              <w:t>sql</w:t>
-            </w:r>
-            <w:proofErr w:type="spellEnd"/>
-            <w:r>
-              <w:rPr>
-                <w:lang w:val="pt-BR"/>
-              </w:rPr>
-              <w:t xml:space="preserve"> de qualquer banco relacional como </w:t>
-            </w:r>
-            <w:proofErr w:type="spellStart"/>
-            <w:r>
-              <w:rPr>
-                <w:lang w:val="pt-BR"/>
-              </w:rPr>
-              <w:t>sqlserver</w:t>
-            </w:r>
-            <w:proofErr w:type="spellEnd"/>
-            <w:r>
-              <w:rPr>
-                <w:lang w:val="pt-BR"/>
-              </w:rPr>
-              <w:t xml:space="preserve">, </w:t>
-            </w:r>
-            <w:proofErr w:type="spellStart"/>
-            <w:r>
-              <w:rPr>
-                <w:lang w:val="pt-BR"/>
-              </w:rPr>
-              <w:t>mysql</w:t>
-            </w:r>
-            <w:proofErr w:type="spellEnd"/>
-            <w:r>
-              <w:rPr>
-                <w:lang w:val="pt-BR"/>
-              </w:rPr>
-              <w:t>,</w:t>
+              <w:t>Utilizar padrão sql de qualquer banco relacional como sqlserver, mysql,</w:t>
             </w:r>
           </w:p>
           <w:p>
@@ -3002,21 +2812,7 @@
               <w:rPr>
                 <w:lang w:val="pt-BR"/>
               </w:rPr>
-              <w:t xml:space="preserve">PostgreSQL e não relacional como </w:t>
-            </w:r>
-            <w:proofErr w:type="spellStart"/>
-            <w:r>
-              <w:rPr>
-                <w:lang w:val="pt-BR"/>
-              </w:rPr>
-              <w:t>mongodb</w:t>
-            </w:r>
-            <w:proofErr w:type="spellEnd"/>
-            <w:r>
-              <w:rPr>
-                <w:lang w:val="pt-BR"/>
-              </w:rPr>
-              <w:t xml:space="preserve">, </w:t>
+              <w:t xml:space="preserve">PostgreSQL e não relacional como mongodb, </w:t>
             </w:r>
             <w:r>
               <w:rPr>
@@ -3034,35 +2830,7 @@
               <w:rPr>
                 <w:lang w:val="pt-BR"/>
               </w:rPr>
-              <w:t xml:space="preserve"> com base na linguagem que fazer </w:t>
-            </w:r>
-            <w:proofErr w:type="gramStart"/>
-            <w:r>
-              <w:rPr>
-                <w:lang w:val="pt-BR"/>
-              </w:rPr>
-              <w:t>o ação</w:t>
-            </w:r>
-            <w:proofErr w:type="gramEnd"/>
-            <w:r>
-              <w:rPr>
-                <w:lang w:val="pt-BR"/>
-              </w:rPr>
-              <w:t xml:space="preserve"> do navegação chamado </w:t>
-            </w:r>
-            <w:proofErr w:type="spellStart"/>
-            <w:r>
-              <w:rPr>
-                <w:lang w:val="pt-BR"/>
-              </w:rPr>
-              <w:t>javascript</w:t>
-            </w:r>
-            <w:proofErr w:type="spellEnd"/>
-            <w:r>
-              <w:rPr>
-                <w:lang w:val="pt-BR"/>
-              </w:rPr>
-              <w:t xml:space="preserve"> então o banco </w:t>
+              <w:t xml:space="preserve"> com base na linguagem que fazer o ação do navegação chamado javascript então o banco </w:t>
             </w:r>
             <w:r>
               <w:rPr>
@@ -3080,35 +2848,7 @@
               <w:rPr>
                 <w:lang w:val="pt-BR"/>
               </w:rPr>
-              <w:t xml:space="preserve"> suporta arquivo como </w:t>
-            </w:r>
-            <w:proofErr w:type="spellStart"/>
-            <w:r>
-              <w:rPr>
-                <w:lang w:val="pt-BR"/>
-              </w:rPr>
-              <w:t>csv</w:t>
-            </w:r>
-            <w:proofErr w:type="spellEnd"/>
-            <w:r>
-              <w:rPr>
-                <w:lang w:val="pt-BR"/>
-              </w:rPr>
-              <w:t xml:space="preserve">, </w:t>
-            </w:r>
-            <w:proofErr w:type="spellStart"/>
-            <w:r>
-              <w:rPr>
-                <w:lang w:val="pt-BR"/>
-              </w:rPr>
-              <w:t>json</w:t>
-            </w:r>
-            <w:proofErr w:type="spellEnd"/>
-            <w:r>
-              <w:rPr>
-                <w:lang w:val="pt-BR"/>
-              </w:rPr>
-              <w:t>,</w:t>
+              <w:t xml:space="preserve"> suporta arquivo como csv, json,</w:t>
             </w:r>
             <w:r>
               <w:rPr>
@@ -3116,28 +2856,12 @@
               </w:rPr>
               <w:t xml:space="preserve"> </w:t>
             </w:r>
-            <w:proofErr w:type="spellStart"/>
             <w:r>
               <w:rPr>
                 <w:lang w:val="pt-BR"/>
               </w:rPr>
-              <w:t>tab</w:t>
+              <w:t>tab e txt</w:t>
             </w:r>
-            <w:proofErr w:type="spellEnd"/>
-            <w:r>
-              <w:rPr>
-                <w:lang w:val="pt-BR"/>
-              </w:rPr>
-              <w:t xml:space="preserve"> e </w:t>
-            </w:r>
-            <w:proofErr w:type="spellStart"/>
-            <w:r>
-              <w:rPr>
-                <w:lang w:val="pt-BR"/>
-              </w:rPr>
-              <w:t>txt</w:t>
-            </w:r>
-            <w:proofErr w:type="spellEnd"/>
             <w:r>
               <w:rPr>
                 <w:lang w:val="pt-BR"/>
@@ -3179,21 +2903,7 @@
               <w:rPr>
                 <w:lang w:val="pt-BR" w:eastAsia="ja-JP"/>
               </w:rPr>
-              <w:t xml:space="preserve"> pois, eu já tenho o conhecimento sobre </w:t>
-            </w:r>
-            <w:proofErr w:type="spellStart"/>
-            <w:r>
-              <w:rPr>
-                <w:lang w:val="pt-BR" w:eastAsia="ja-JP"/>
-              </w:rPr>
-              <w:t>sql</w:t>
-            </w:r>
-            <w:proofErr w:type="spellEnd"/>
-            <w:r>
-              <w:rPr>
-                <w:lang w:val="pt-BR" w:eastAsia="ja-JP"/>
-              </w:rPr>
-              <w:t xml:space="preserve"> mais</w:t>
+              <w:t xml:space="preserve"> pois, eu já tenho o conhecimento sobre sql mais</w:t>
             </w:r>
             <w:r>
               <w:rPr>
@@ -3241,21 +2951,7 @@
               <w:rPr>
                 <w:lang w:val="pt-BR" w:eastAsia="ja-JP"/>
               </w:rPr>
-              <w:t xml:space="preserve"> da </w:t>
-            </w:r>
-            <w:proofErr w:type="spellStart"/>
-            <w:r>
-              <w:rPr>
-                <w:lang w:val="pt-BR" w:eastAsia="ja-JP"/>
-              </w:rPr>
-              <w:t>iprem</w:t>
-            </w:r>
-            <w:proofErr w:type="spellEnd"/>
-            <w:r>
-              <w:rPr>
-                <w:lang w:val="pt-BR" w:eastAsia="ja-JP"/>
-              </w:rPr>
-              <w:t xml:space="preserve"> </w:t>
+              <w:t xml:space="preserve"> da iprem </w:t>
             </w:r>
             <w:r>
               <w:rPr>
@@ -3273,14 +2969,7 @@
               <w:rPr>
                 <w:lang w:val="pt-BR" w:eastAsia="ja-JP"/>
               </w:rPr>
-              <w:t xml:space="preserve">o tempo de </w:t>
-            </w:r>
-            <w:proofErr w:type="spellStart"/>
-            <w:r>
-              <w:rPr>
-                <w:lang w:val="pt-BR" w:eastAsia="ja-JP"/>
-              </w:rPr>
-              <w:t>apreende</w:t>
+              <w:t>o tempo de apreende</w:t>
             </w:r>
             <w:r>
               <w:rPr>
@@ -3288,21 +2977,18 @@
               </w:rPr>
               <w:t>zem</w:t>
             </w:r>
-            <w:proofErr w:type="spellEnd"/>
             <w:r>
               <w:rPr>
                 <w:lang w:val="pt-BR" w:eastAsia="ja-JP"/>
               </w:rPr>
               <w:t xml:space="preserve"> a biblioteca </w:t>
             </w:r>
-            <w:proofErr w:type="spellStart"/>
             <w:r>
               <w:rPr>
                 <w:lang w:val="pt-BR"/>
               </w:rPr>
               <w:t>Alasql</w:t>
             </w:r>
-            <w:proofErr w:type="spellEnd"/>
             <w:r>
               <w:rPr>
                 <w:lang w:val="pt-BR"/>
@@ -3342,7 +3028,7 @@
                 <w:lang w:val="pt-BR"/>
               </w:rPr>
             </w:pPr>
-            <w:hyperlink r:id="rId19" w:history="1">
+            <w:hyperlink r:id="rId20" w:history="1">
               <w:r>
                 <w:rPr>
                   <w:rStyle w:val="Hyperlink"/>
@@ -3402,14 +3088,12 @@
           <w:lang w:val="pt-BR"/>
         </w:rPr>
       </w:pPr>
-      <w:bookmarkStart w:id="0" w:name="_GoBack"/>
-      <w:bookmarkEnd w:id="0"/>
     </w:p>
     <w:sectPr>
-      <w:headerReference w:type="default" r:id="rId20"/>
-      <w:footerReference w:type="default" r:id="rId21"/>
-      <w:headerReference w:type="first" r:id="rId22"/>
-      <w:footerReference w:type="first" r:id="rId23"/>
+      <w:headerReference w:type="default" r:id="rId21"/>
+      <w:footerReference w:type="default" r:id="rId22"/>
+      <w:headerReference w:type="first" r:id="rId23"/>
+      <w:footerReference w:type="first" r:id="rId24"/>
       <w:pgSz w:w="11906" w:h="16838" w:code="9"/>
       <w:pgMar w:top="720" w:right="648" w:bottom="1440" w:left="648" w:header="432" w:footer="720" w:gutter="0"/>
       <w:cols w:space="720"/>
@@ -3421,7 +3105,7 @@
 </file>
 
 <file path=word/endnotes.xml><?xml version="1.0" encoding="utf-8"?>
-<w:endnotes xmlns:wpc="http://schemas.microsoft.com/office/word/2010/wordprocessingCanvas" xmlns:cx="http://schemas.microsoft.com/office/drawing/2014/chartex" xmlns:cx1="http://schemas.microsoft.com/office/drawing/2015/9/8/chartex" xmlns:cx2="http://schemas.microsoft.com/office/drawing/2015/10/21/chartex" xmlns:cx3="http://schemas.microsoft.com/office/drawing/2016/5/9/chartex" xmlns:cx4="http://schemas.microsoft.com/office/drawing/2016/5/10/chartex" xmlns:cx5="http://schemas.microsoft.com/office/drawing/2016/5/11/chartex" xmlns:cx6="http://schemas.microsoft.com/office/drawing/2016/5/12/chartex" xmlns:cx7="http://schemas.microsoft.com/office/drawing/2016/5/13/chartex" xmlns:cx8="http://schemas.microsoft.com/office/drawing/2016/5/14/chartex" xmlns:mc="http://schemas.openxmlformats.org/markup-compatibility/2006" xmlns:aink="http://schemas.microsoft.com/office/drawing/2016/ink" xmlns:am3d="http://schemas.microsoft.com/office/drawing/2017/model3d" xmlns:o="urn:schemas-microsoft-com:office:office" xmlns:r="http://schemas.openxmlformats.org/officeDocument/2006/relationships" xmlns:m="http://schemas.openxmlformats.org/officeDocument/2006/math" xmlns:v="urn:schemas-microsoft-com:vml" xmlns:wp14="http://schemas.microsoft.com/office/word/2010/wordprocessingDrawing" xmlns:wp="http://schemas.openxmlformats.org/drawingml/2006/wordprocessingDrawing" xmlns:w10="urn:schemas-microsoft-com:office:word" xmlns:w="http://schemas.openxmlformats.org/wordprocessingml/2006/main" xmlns:w14="http://schemas.microsoft.com/office/word/2010/wordml" xmlns:w15="http://schemas.microsoft.com/office/word/2012/wordml" xmlns:w16cid="http://schemas.microsoft.com/office/word/2016/wordml/cid" xmlns:w16se="http://schemas.microsoft.com/office/word/2015/wordml/symex" xmlns:wpg="http://schemas.microsoft.com/office/word/2010/wordprocessingGroup" xmlns:wpi="http://schemas.microsoft.com/office/word/2010/wordprocessingInk" xmlns:wne="http://schemas.microsoft.com/office/word/2006/wordml" xmlns:wps="http://schemas.microsoft.com/office/word/2010/wordprocessingShape" mc:Ignorable="w14 w15 w16se w16cid wp14">
+<w:endnotes xmlns:wpc="http://schemas.microsoft.com/office/word/2010/wordprocessingCanvas" xmlns:cx="http://schemas.microsoft.com/office/drawing/2014/chartex" xmlns:mc="http://schemas.openxmlformats.org/markup-compatibility/2006" xmlns:o="urn:schemas-microsoft-com:office:office" xmlns:r="http://schemas.openxmlformats.org/officeDocument/2006/relationships" xmlns:m="http://schemas.openxmlformats.org/officeDocument/2006/math" xmlns:v="urn:schemas-microsoft-com:vml" xmlns:wp14="http://schemas.microsoft.com/office/word/2010/wordprocessingDrawing" xmlns:wp="http://schemas.openxmlformats.org/drawingml/2006/wordprocessingDrawing" xmlns:w10="urn:schemas-microsoft-com:office:word" xmlns:w="http://schemas.openxmlformats.org/wordprocessingml/2006/main" xmlns:w14="http://schemas.microsoft.com/office/word/2010/wordml" xmlns:w15="http://schemas.microsoft.com/office/word/2012/wordml" xmlns:w16se="http://schemas.microsoft.com/office/word/2015/wordml/symex" xmlns:wpg="http://schemas.microsoft.com/office/word/2010/wordprocessingGroup" xmlns:wpi="http://schemas.microsoft.com/office/word/2010/wordprocessingInk" xmlns:wne="http://schemas.microsoft.com/office/word/2006/wordml" xmlns:wps="http://schemas.microsoft.com/office/word/2010/wordprocessingShape" mc:Ignorable="w14 w15 w16se wp14">
   <w:endnote w:type="separator" w:id="-1">
     <w:p>
       <w:pPr>
@@ -3448,7 +3132,7 @@
 </file>
 
 <file path=word/footer1.xml><?xml version="1.0" encoding="utf-8"?>
-<w:ftr xmlns:wpc="http://schemas.microsoft.com/office/word/2010/wordprocessingCanvas" xmlns:cx="http://schemas.microsoft.com/office/drawing/2014/chartex" xmlns:cx1="http://schemas.microsoft.com/office/drawing/2015/9/8/chartex" xmlns:cx2="http://schemas.microsoft.com/office/drawing/2015/10/21/chartex" xmlns:cx3="http://schemas.microsoft.com/office/drawing/2016/5/9/chartex" xmlns:cx4="http://schemas.microsoft.com/office/drawing/2016/5/10/chartex" xmlns:cx5="http://schemas.microsoft.com/office/drawing/2016/5/11/chartex" xmlns:cx6="http://schemas.microsoft.com/office/drawing/2016/5/12/chartex" xmlns:cx7="http://schemas.microsoft.com/office/drawing/2016/5/13/chartex" xmlns:cx8="http://schemas.microsoft.com/office/drawing/2016/5/14/chartex" xmlns:mc="http://schemas.openxmlformats.org/markup-compatibility/2006" xmlns:aink="http://schemas.microsoft.com/office/drawing/2016/ink" xmlns:am3d="http://schemas.microsoft.com/office/drawing/2017/model3d" xmlns:o="urn:schemas-microsoft-com:office:office" xmlns:r="http://schemas.openxmlformats.org/officeDocument/2006/relationships" xmlns:m="http://schemas.openxmlformats.org/officeDocument/2006/math" xmlns:v="urn:schemas-microsoft-com:vml" xmlns:wp14="http://schemas.microsoft.com/office/word/2010/wordprocessingDrawing" xmlns:wp="http://schemas.openxmlformats.org/drawingml/2006/wordprocessingDrawing" xmlns:w10="urn:schemas-microsoft-com:office:word" xmlns:w="http://schemas.openxmlformats.org/wordprocessingml/2006/main" xmlns:w14="http://schemas.microsoft.com/office/word/2010/wordml" xmlns:w15="http://schemas.microsoft.com/office/word/2012/wordml" xmlns:w16cid="http://schemas.microsoft.com/office/word/2016/wordml/cid" xmlns:w16se="http://schemas.microsoft.com/office/word/2015/wordml/symex" xmlns:wpg="http://schemas.microsoft.com/office/word/2010/wordprocessingGroup" xmlns:wpi="http://schemas.microsoft.com/office/word/2010/wordprocessingInk" xmlns:wne="http://schemas.microsoft.com/office/word/2006/wordml" xmlns:wps="http://schemas.microsoft.com/office/word/2010/wordprocessingShape" mc:Ignorable="w14 w15 w16se w16cid wp14">
+<w:ftr xmlns:wpc="http://schemas.microsoft.com/office/word/2010/wordprocessingCanvas" xmlns:cx="http://schemas.microsoft.com/office/drawing/2014/chartex" xmlns:mc="http://schemas.openxmlformats.org/markup-compatibility/2006" xmlns:o="urn:schemas-microsoft-com:office:office" xmlns:r="http://schemas.openxmlformats.org/officeDocument/2006/relationships" xmlns:m="http://schemas.openxmlformats.org/officeDocument/2006/math" xmlns:v="urn:schemas-microsoft-com:vml" xmlns:wp14="http://schemas.microsoft.com/office/word/2010/wordprocessingDrawing" xmlns:wp="http://schemas.openxmlformats.org/drawingml/2006/wordprocessingDrawing" xmlns:w10="urn:schemas-microsoft-com:office:word" xmlns:w="http://schemas.openxmlformats.org/wordprocessingml/2006/main" xmlns:w14="http://schemas.microsoft.com/office/word/2010/wordml" xmlns:w15="http://schemas.microsoft.com/office/word/2012/wordml" xmlns:w16se="http://schemas.microsoft.com/office/word/2015/wordml/symex" xmlns:wpg="http://schemas.microsoft.com/office/word/2010/wordprocessingGroup" xmlns:wpi="http://schemas.microsoft.com/office/word/2010/wordprocessingInk" xmlns:wne="http://schemas.microsoft.com/office/word/2006/wordml" xmlns:wps="http://schemas.microsoft.com/office/word/2010/wordprocessingShape" mc:Ignorable="w14 w15 w16se wp14">
   <w:p>
     <w:pPr>
       <w:pStyle w:val="Rodap"/>
@@ -3468,7 +3152,7 @@
 </file>
 
 <file path=word/footer2.xml><?xml version="1.0" encoding="utf-8"?>
-<w:ftr xmlns:wpc="http://schemas.microsoft.com/office/word/2010/wordprocessingCanvas" xmlns:cx="http://schemas.microsoft.com/office/drawing/2014/chartex" xmlns:cx1="http://schemas.microsoft.com/office/drawing/2015/9/8/chartex" xmlns:cx2="http://schemas.microsoft.com/office/drawing/2015/10/21/chartex" xmlns:cx3="http://schemas.microsoft.com/office/drawing/2016/5/9/chartex" xmlns:cx4="http://schemas.microsoft.com/office/drawing/2016/5/10/chartex" xmlns:cx5="http://schemas.microsoft.com/office/drawing/2016/5/11/chartex" xmlns:cx6="http://schemas.microsoft.com/office/drawing/2016/5/12/chartex" xmlns:cx7="http://schemas.microsoft.com/office/drawing/2016/5/13/chartex" xmlns:cx8="http://schemas.microsoft.com/office/drawing/2016/5/14/chartex" xmlns:mc="http://schemas.openxmlformats.org/markup-compatibility/2006" xmlns:aink="http://schemas.microsoft.com/office/drawing/2016/ink" xmlns:am3d="http://schemas.microsoft.com/office/drawing/2017/model3d" xmlns:o="urn:schemas-microsoft-com:office:office" xmlns:r="http://schemas.openxmlformats.org/officeDocument/2006/relationships" xmlns:m="http://schemas.openxmlformats.org/officeDocument/2006/math" xmlns:v="urn:schemas-microsoft-com:vml" xmlns:wp14="http://schemas.microsoft.com/office/word/2010/wordprocessingDrawing" xmlns:wp="http://schemas.openxmlformats.org/drawingml/2006/wordprocessingDrawing" xmlns:w10="urn:schemas-microsoft-com:office:word" xmlns:w="http://schemas.openxmlformats.org/wordprocessingml/2006/main" xmlns:w14="http://schemas.microsoft.com/office/word/2010/wordml" xmlns:w15="http://schemas.microsoft.com/office/word/2012/wordml" xmlns:w16cid="http://schemas.microsoft.com/office/word/2016/wordml/cid" xmlns:w16se="http://schemas.microsoft.com/office/word/2015/wordml/symex" xmlns:wpg="http://schemas.microsoft.com/office/word/2010/wordprocessingGroup" xmlns:wpi="http://schemas.microsoft.com/office/word/2010/wordprocessingInk" xmlns:wne="http://schemas.microsoft.com/office/word/2006/wordml" xmlns:wps="http://schemas.microsoft.com/office/word/2010/wordprocessingShape" mc:Ignorable="w14 w15 w16se w16cid wp14">
+<w:ftr xmlns:wpc="http://schemas.microsoft.com/office/word/2010/wordprocessingCanvas" xmlns:cx="http://schemas.microsoft.com/office/drawing/2014/chartex" xmlns:mc="http://schemas.openxmlformats.org/markup-compatibility/2006" xmlns:o="urn:schemas-microsoft-com:office:office" xmlns:r="http://schemas.openxmlformats.org/officeDocument/2006/relationships" xmlns:m="http://schemas.openxmlformats.org/officeDocument/2006/math" xmlns:v="urn:schemas-microsoft-com:vml" xmlns:wp14="http://schemas.microsoft.com/office/word/2010/wordprocessingDrawing" xmlns:wp="http://schemas.openxmlformats.org/drawingml/2006/wordprocessingDrawing" xmlns:w10="urn:schemas-microsoft-com:office:word" xmlns:w="http://schemas.openxmlformats.org/wordprocessingml/2006/main" xmlns:w14="http://schemas.microsoft.com/office/word/2010/wordml" xmlns:w15="http://schemas.microsoft.com/office/word/2012/wordml" xmlns:w16se="http://schemas.microsoft.com/office/word/2015/wordml/symex" xmlns:wpg="http://schemas.microsoft.com/office/word/2010/wordprocessingGroup" xmlns:wpi="http://schemas.microsoft.com/office/word/2010/wordprocessingInk" xmlns:wne="http://schemas.microsoft.com/office/word/2006/wordml" xmlns:wps="http://schemas.microsoft.com/office/word/2010/wordprocessingShape" mc:Ignorable="w14 w15 w16se wp14">
   <w:p>
     <w:pPr>
       <w:pStyle w:val="Rodap"/>
@@ -3479,7 +3163,7 @@
     <w:r>
       <w:rPr>
         <w:noProof/>
-        <w:lang w:val="pt-BR" w:bidi="pt-BR"/>
+        <w:lang w:val="pt-BR" w:eastAsia="pt-BR"/>
       </w:rPr>
       <mc:AlternateContent>
         <mc:Choice Requires="wps">
@@ -3630,7 +3314,7 @@
             </wp:anchor>
           </w:drawing>
         </mc:Choice>
-        <mc:Fallback>
+        <mc:Fallback xmlns:w16cid="http://schemas.microsoft.com/office/word/2016/wordml/cid" xmlns:am3d="http://schemas.microsoft.com/office/drawing/2017/model3d" xmlns:aink="http://schemas.microsoft.com/office/drawing/2016/ink" xmlns:cx8="http://schemas.microsoft.com/office/drawing/2016/5/14/chartex" xmlns:cx7="http://schemas.microsoft.com/office/drawing/2016/5/13/chartex" xmlns:cx6="http://schemas.microsoft.com/office/drawing/2016/5/12/chartex" xmlns:cx5="http://schemas.microsoft.com/office/drawing/2016/5/11/chartex" xmlns:cx4="http://schemas.microsoft.com/office/drawing/2016/5/10/chartex" xmlns:cx3="http://schemas.microsoft.com/office/drawing/2016/5/9/chartex" xmlns:cx2="http://schemas.microsoft.com/office/drawing/2015/10/21/chartex" xmlns:cx1="http://schemas.microsoft.com/office/drawing/2015/9/8/chartex">
           <w:pict>
             <v:shape w14:anchorId="5DB7220F" id="Forma Livre: Forma 8" o:spid="_x0000_s1028" alt="Gradiente verde no retângulo" style="position:absolute;margin-left:-6.5pt;margin-top:675.35pt;width:627.85pt;height:213.85pt;rotation:180;z-index:-251655168;visibility:visible;mso-wrap-style:square;mso-width-percent:0;mso-height-percent:0;mso-wrap-distance-left:9pt;mso-wrap-distance-top:0;mso-wrap-distance-right:9pt;mso-wrap-distance-bottom:0;mso-position-horizontal:absolute;mso-position-horizontal-relative:page;mso-position-vertical:absolute;mso-position-vertical-relative:page;mso-width-percent:0;mso-height-percent:0;mso-width-relative:margin;mso-height-relative:margin;v-text-anchor:middle" coordsize="7738110,2906395" o:spt="100" o:gfxdata="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" adj="-11796480,,5400" path="m,l7738110,r,1896461l,2906395,,xe" fillcolor="#9edfbe [1302]" stroked="f" strokeweight="2pt">
               <v:fill color2="#4eb3cf [3208]" rotate="t" angle="58" focus="100%" type="gradient">
@@ -3655,7 +3339,7 @@
 </file>
 
 <file path=word/footnotes.xml><?xml version="1.0" encoding="utf-8"?>
-<w:footnotes xmlns:wpc="http://schemas.microsoft.com/office/word/2010/wordprocessingCanvas" xmlns:cx="http://schemas.microsoft.com/office/drawing/2014/chartex" xmlns:cx1="http://schemas.microsoft.com/office/drawing/2015/9/8/chartex" xmlns:cx2="http://schemas.microsoft.com/office/drawing/2015/10/21/chartex" xmlns:cx3="http://schemas.microsoft.com/office/drawing/2016/5/9/chartex" xmlns:cx4="http://schemas.microsoft.com/office/drawing/2016/5/10/chartex" xmlns:cx5="http://schemas.microsoft.com/office/drawing/2016/5/11/chartex" xmlns:cx6="http://schemas.microsoft.com/office/drawing/2016/5/12/chartex" xmlns:cx7="http://schemas.microsoft.com/office/drawing/2016/5/13/chartex" xmlns:cx8="http://schemas.microsoft.com/office/drawing/2016/5/14/chartex" xmlns:mc="http://schemas.openxmlformats.org/markup-compatibility/2006" xmlns:aink="http://schemas.microsoft.com/office/drawing/2016/ink" xmlns:am3d="http://schemas.microsoft.com/office/drawing/2017/model3d" xmlns:o="urn:schemas-microsoft-com:office:office" xmlns:r="http://schemas.openxmlformats.org/officeDocument/2006/relationships" xmlns:m="http://schemas.openxmlformats.org/officeDocument/2006/math" xmlns:v="urn:schemas-microsoft-com:vml" xmlns:wp14="http://schemas.microsoft.com/office/word/2010/wordprocessingDrawing" xmlns:wp="http://schemas.openxmlformats.org/drawingml/2006/wordprocessingDrawing" xmlns:w10="urn:schemas-microsoft-com:office:word" xmlns:w="http://schemas.openxmlformats.org/wordprocessingml/2006/main" xmlns:w14="http://schemas.microsoft.com/office/word/2010/wordml" xmlns:w15="http://schemas.microsoft.com/office/word/2012/wordml" xmlns:w16cid="http://schemas.microsoft.com/office/word/2016/wordml/cid" xmlns:w16se="http://schemas.microsoft.com/office/word/2015/wordml/symex" xmlns:wpg="http://schemas.microsoft.com/office/word/2010/wordprocessingGroup" xmlns:wpi="http://schemas.microsoft.com/office/word/2010/wordprocessingInk" xmlns:wne="http://schemas.microsoft.com/office/word/2006/wordml" xmlns:wps="http://schemas.microsoft.com/office/word/2010/wordprocessingShape" mc:Ignorable="w14 w15 w16se w16cid wp14">
+<w:footnotes xmlns:wpc="http://schemas.microsoft.com/office/word/2010/wordprocessingCanvas" xmlns:cx="http://schemas.microsoft.com/office/drawing/2014/chartex" xmlns:mc="http://schemas.openxmlformats.org/markup-compatibility/2006" xmlns:o="urn:schemas-microsoft-com:office:office" xmlns:r="http://schemas.openxmlformats.org/officeDocument/2006/relationships" xmlns:m="http://schemas.openxmlformats.org/officeDocument/2006/math" xmlns:v="urn:schemas-microsoft-com:vml" xmlns:wp14="http://schemas.microsoft.com/office/word/2010/wordprocessingDrawing" xmlns:wp="http://schemas.openxmlformats.org/drawingml/2006/wordprocessingDrawing" xmlns:w10="urn:schemas-microsoft-com:office:word" xmlns:w="http://schemas.openxmlformats.org/wordprocessingml/2006/main" xmlns:w14="http://schemas.microsoft.com/office/word/2010/wordml" xmlns:w15="http://schemas.microsoft.com/office/word/2012/wordml" xmlns:w16se="http://schemas.microsoft.com/office/word/2015/wordml/symex" xmlns:wpg="http://schemas.microsoft.com/office/word/2010/wordprocessingGroup" xmlns:wpi="http://schemas.microsoft.com/office/word/2010/wordprocessingInk" xmlns:wne="http://schemas.microsoft.com/office/word/2006/wordml" xmlns:wps="http://schemas.microsoft.com/office/word/2010/wordprocessingShape" mc:Ignorable="w14 w15 w16se wp14">
   <w:footnote w:type="separator" w:id="-1">
     <w:p>
       <w:pPr>
@@ -3682,7 +3366,7 @@
 </file>
 
 <file path=word/header1.xml><?xml version="1.0" encoding="utf-8"?>
-<w:hdr xmlns:wpc="http://schemas.microsoft.com/office/word/2010/wordprocessingCanvas" xmlns:cx="http://schemas.microsoft.com/office/drawing/2014/chartex" xmlns:cx1="http://schemas.microsoft.com/office/drawing/2015/9/8/chartex" xmlns:cx2="http://schemas.microsoft.com/office/drawing/2015/10/21/chartex" xmlns:cx3="http://schemas.microsoft.com/office/drawing/2016/5/9/chartex" xmlns:cx4="http://schemas.microsoft.com/office/drawing/2016/5/10/chartex" xmlns:cx5="http://schemas.microsoft.com/office/drawing/2016/5/11/chartex" xmlns:cx6="http://schemas.microsoft.com/office/drawing/2016/5/12/chartex" xmlns:cx7="http://schemas.microsoft.com/office/drawing/2016/5/13/chartex" xmlns:cx8="http://schemas.microsoft.com/office/drawing/2016/5/14/chartex" xmlns:mc="http://schemas.openxmlformats.org/markup-compatibility/2006" xmlns:aink="http://schemas.microsoft.com/office/drawing/2016/ink" xmlns:am3d="http://schemas.microsoft.com/office/drawing/2017/model3d" xmlns:o="urn:schemas-microsoft-com:office:office" xmlns:r="http://schemas.openxmlformats.org/officeDocument/2006/relationships" xmlns:m="http://schemas.openxmlformats.org/officeDocument/2006/math" xmlns:v="urn:schemas-microsoft-com:vml" xmlns:wp14="http://schemas.microsoft.com/office/word/2010/wordprocessingDrawing" xmlns:wp="http://schemas.openxmlformats.org/drawingml/2006/wordprocessingDrawing" xmlns:w10="urn:schemas-microsoft-com:office:word" xmlns:w="http://schemas.openxmlformats.org/wordprocessingml/2006/main" xmlns:w14="http://schemas.microsoft.com/office/word/2010/wordml" xmlns:w15="http://schemas.microsoft.com/office/word/2012/wordml" xmlns:w16cid="http://schemas.microsoft.com/office/word/2016/wordml/cid" xmlns:w16se="http://schemas.microsoft.com/office/word/2015/wordml/symex" xmlns:wpg="http://schemas.microsoft.com/office/word/2010/wordprocessingGroup" xmlns:wpi="http://schemas.microsoft.com/office/word/2010/wordprocessingInk" xmlns:wne="http://schemas.microsoft.com/office/word/2006/wordml" xmlns:wps="http://schemas.microsoft.com/office/word/2010/wordprocessingShape" mc:Ignorable="w14 w15 w16se w16cid wp14">
+<w:hdr xmlns:wpc="http://schemas.microsoft.com/office/word/2010/wordprocessingCanvas" xmlns:cx="http://schemas.microsoft.com/office/drawing/2014/chartex" xmlns:mc="http://schemas.openxmlformats.org/markup-compatibility/2006" xmlns:o="urn:schemas-microsoft-com:office:office" xmlns:r="http://schemas.openxmlformats.org/officeDocument/2006/relationships" xmlns:m="http://schemas.openxmlformats.org/officeDocument/2006/math" xmlns:v="urn:schemas-microsoft-com:vml" xmlns:wp14="http://schemas.microsoft.com/office/word/2010/wordprocessingDrawing" xmlns:wp="http://schemas.openxmlformats.org/drawingml/2006/wordprocessingDrawing" xmlns:w10="urn:schemas-microsoft-com:office:word" xmlns:w="http://schemas.openxmlformats.org/wordprocessingml/2006/main" xmlns:w14="http://schemas.microsoft.com/office/word/2010/wordml" xmlns:w15="http://schemas.microsoft.com/office/word/2012/wordml" xmlns:w16se="http://schemas.microsoft.com/office/word/2015/wordml/symex" xmlns:wpg="http://schemas.microsoft.com/office/word/2010/wordprocessingGroup" xmlns:wpi="http://schemas.microsoft.com/office/word/2010/wordprocessingInk" xmlns:wne="http://schemas.microsoft.com/office/word/2006/wordml" xmlns:wps="http://schemas.microsoft.com/office/word/2010/wordprocessingShape" mc:Ignorable="w14 w15 w16se wp14">
   <w:p>
     <w:pPr>
       <w:rPr>
@@ -3692,7 +3376,7 @@
     <w:r>
       <w:rPr>
         <w:noProof/>
-        <w:lang w:val="pt-BR" w:bidi="pt-BR"/>
+        <w:lang w:val="pt-BR" w:eastAsia="pt-BR"/>
       </w:rPr>
       <mc:AlternateContent>
         <mc:Choice Requires="wps">
@@ -3843,7 +3527,7 @@
             </wp:anchor>
           </w:drawing>
         </mc:Choice>
-        <mc:Fallback>
+        <mc:Fallback xmlns:w16cid="http://schemas.microsoft.com/office/word/2016/wordml/cid" xmlns:am3d="http://schemas.microsoft.com/office/drawing/2017/model3d" xmlns:aink="http://schemas.microsoft.com/office/drawing/2016/ink" xmlns:cx8="http://schemas.microsoft.com/office/drawing/2016/5/14/chartex" xmlns:cx7="http://schemas.microsoft.com/office/drawing/2016/5/13/chartex" xmlns:cx6="http://schemas.microsoft.com/office/drawing/2016/5/12/chartex" xmlns:cx5="http://schemas.microsoft.com/office/drawing/2016/5/11/chartex" xmlns:cx4="http://schemas.microsoft.com/office/drawing/2016/5/10/chartex" xmlns:cx3="http://schemas.microsoft.com/office/drawing/2016/5/9/chartex" xmlns:cx2="http://schemas.microsoft.com/office/drawing/2015/10/21/chartex" xmlns:cx1="http://schemas.microsoft.com/office/drawing/2015/9/8/chartex">
           <w:pict>
             <v:shape w14:anchorId="53E32259" id="Forma Livre: Forma 7" o:spid="_x0000_s1026" alt="Gradiente verde no retângulo" style="position:absolute;margin-left:0;margin-top:0;width:627.05pt;height:250.5pt;z-index:-251653120;visibility:visible;mso-wrap-style:square;mso-width-percent:0;mso-height-percent:0;mso-wrap-distance-left:9pt;mso-wrap-distance-top:0;mso-wrap-distance-right:9pt;mso-wrap-distance-bottom:0;mso-position-horizontal:left;mso-position-horizontal-relative:page;mso-position-vertical:top;mso-position-vertical-relative:page;mso-width-percent:0;mso-height-percent:0;mso-width-relative:margin;mso-height-relative:margin;v-text-anchor:middle" coordsize="7738110,2906395" o:spt="100" o:gfxdata="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" adj="-11796480,,5400" path="m,l7738110,r,1896461l,2906395,,xe" fillcolor="#9edfbe [1302]" stroked="f" strokeweight="2pt">
               <v:fill color2="#4eb3cf [3208]" rotate="t" angle="58" focus="100%" type="gradient">
@@ -3875,7 +3559,7 @@
 </file>
 
 <file path=word/header2.xml><?xml version="1.0" encoding="utf-8"?>
-<w:hdr xmlns:wpc="http://schemas.microsoft.com/office/word/2010/wordprocessingCanvas" xmlns:cx="http://schemas.microsoft.com/office/drawing/2014/chartex" xmlns:cx1="http://schemas.microsoft.com/office/drawing/2015/9/8/chartex" xmlns:cx2="http://schemas.microsoft.com/office/drawing/2015/10/21/chartex" xmlns:cx3="http://schemas.microsoft.com/office/drawing/2016/5/9/chartex" xmlns:cx4="http://schemas.microsoft.com/office/drawing/2016/5/10/chartex" xmlns:cx5="http://schemas.microsoft.com/office/drawing/2016/5/11/chartex" xmlns:cx6="http://schemas.microsoft.com/office/drawing/2016/5/12/chartex" xmlns:cx7="http://schemas.microsoft.com/office/drawing/2016/5/13/chartex" xmlns:cx8="http://schemas.microsoft.com/office/drawing/2016/5/14/chartex" xmlns:mc="http://schemas.openxmlformats.org/markup-compatibility/2006" xmlns:aink="http://schemas.microsoft.com/office/drawing/2016/ink" xmlns:am3d="http://schemas.microsoft.com/office/drawing/2017/model3d" xmlns:o="urn:schemas-microsoft-com:office:office" xmlns:r="http://schemas.openxmlformats.org/officeDocument/2006/relationships" xmlns:m="http://schemas.openxmlformats.org/officeDocument/2006/math" xmlns:v="urn:schemas-microsoft-com:vml" xmlns:wp14="http://schemas.microsoft.com/office/word/2010/wordprocessingDrawing" xmlns:wp="http://schemas.openxmlformats.org/drawingml/2006/wordprocessingDrawing" xmlns:w10="urn:schemas-microsoft-com:office:word" xmlns:w="http://schemas.openxmlformats.org/wordprocessingml/2006/main" xmlns:w14="http://schemas.microsoft.com/office/word/2010/wordml" xmlns:w15="http://schemas.microsoft.com/office/word/2012/wordml" xmlns:w16cid="http://schemas.microsoft.com/office/word/2016/wordml/cid" xmlns:w16se="http://schemas.microsoft.com/office/word/2015/wordml/symex" xmlns:wpg="http://schemas.microsoft.com/office/word/2010/wordprocessingGroup" xmlns:wpi="http://schemas.microsoft.com/office/word/2010/wordprocessingInk" xmlns:wne="http://schemas.microsoft.com/office/word/2006/wordml" xmlns:wps="http://schemas.microsoft.com/office/word/2010/wordprocessingShape" mc:Ignorable="w14 w15 w16se w16cid wp14">
+<w:hdr xmlns:wpc="http://schemas.microsoft.com/office/word/2010/wordprocessingCanvas" xmlns:cx="http://schemas.microsoft.com/office/drawing/2014/chartex" xmlns:mc="http://schemas.openxmlformats.org/markup-compatibility/2006" xmlns:o="urn:schemas-microsoft-com:office:office" xmlns:r="http://schemas.openxmlformats.org/officeDocument/2006/relationships" xmlns:m="http://schemas.openxmlformats.org/officeDocument/2006/math" xmlns:v="urn:schemas-microsoft-com:vml" xmlns:wp14="http://schemas.microsoft.com/office/word/2010/wordprocessingDrawing" xmlns:wp="http://schemas.openxmlformats.org/drawingml/2006/wordprocessingDrawing" xmlns:w10="urn:schemas-microsoft-com:office:word" xmlns:w="http://schemas.openxmlformats.org/wordprocessingml/2006/main" xmlns:w14="http://schemas.microsoft.com/office/word/2010/wordml" xmlns:w15="http://schemas.microsoft.com/office/word/2012/wordml" xmlns:w16se="http://schemas.microsoft.com/office/word/2015/wordml/symex" xmlns:wpg="http://schemas.microsoft.com/office/word/2010/wordprocessingGroup" xmlns:wpi="http://schemas.microsoft.com/office/word/2010/wordprocessingInk" xmlns:wne="http://schemas.microsoft.com/office/word/2006/wordml" xmlns:wps="http://schemas.microsoft.com/office/word/2010/wordprocessingShape" mc:Ignorable="w14 w15 w16se wp14">
   <w:p>
     <w:pPr>
       <w:pStyle w:val="Cabealho"/>
@@ -3883,7 +3567,7 @@
     <w:r>
       <w:rPr>
         <w:noProof/>
-        <w:lang w:val="pt-BR" w:bidi="pt-BR"/>
+        <w:lang w:val="pt-BR" w:eastAsia="pt-BR"/>
       </w:rPr>
       <mc:AlternateContent>
         <mc:Choice Requires="wps">
@@ -4034,7 +3718,7 @@
             </wp:anchor>
           </w:drawing>
         </mc:Choice>
-        <mc:Fallback>
+        <mc:Fallback xmlns:w16cid="http://schemas.microsoft.com/office/word/2016/wordml/cid" xmlns:am3d="http://schemas.microsoft.com/office/drawing/2017/model3d" xmlns:aink="http://schemas.microsoft.com/office/drawing/2016/ink" xmlns:cx8="http://schemas.microsoft.com/office/drawing/2016/5/14/chartex" xmlns:cx7="http://schemas.microsoft.com/office/drawing/2016/5/13/chartex" xmlns:cx6="http://schemas.microsoft.com/office/drawing/2016/5/12/chartex" xmlns:cx5="http://schemas.microsoft.com/office/drawing/2016/5/11/chartex" xmlns:cx4="http://schemas.microsoft.com/office/drawing/2016/5/10/chartex" xmlns:cx3="http://schemas.microsoft.com/office/drawing/2016/5/9/chartex" xmlns:cx2="http://schemas.microsoft.com/office/drawing/2015/10/21/chartex" xmlns:cx1="http://schemas.microsoft.com/office/drawing/2015/9/8/chartex">
           <w:pict>
             <v:shape w14:anchorId="4A870CFC" id="Forma Livre: Forma 5" o:spid="_x0000_s1027" alt="Gradiente verde no retângulo" style="position:absolute;margin-left:0;margin-top:0;width:609.1pt;height:327.6pt;z-index:-251657216;visibility:visible;mso-wrap-style:square;mso-width-percent:1000;mso-height-percent:0;mso-wrap-distance-left:9pt;mso-wrap-distance-top:0;mso-wrap-distance-right:9pt;mso-wrap-distance-bottom:0;mso-position-horizontal:center;mso-position-horizontal-relative:page;mso-position-vertical:top;mso-position-vertical-relative:page;mso-width-percent:1000;mso-height-percent:0;mso-width-relative:page;mso-height-relative:margin;v-text-anchor:middle" coordsize="7738110,2906395" o:spt="100" o:gfxdata="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" adj="-11796480,,5400" path="m,l7738110,r,1896461l,2906395,,xe" fillcolor="#9edfbe [1302]" stroked="f" strokeweight="2pt">
               <v:fill color2="#4eb3cf [3208]" rotate="t" angle="58" focus="100%" type="gradient">
@@ -4059,7 +3743,7 @@
 </file>
 
 <file path=word/numbering.xml><?xml version="1.0" encoding="utf-8"?>
-<w:numbering xmlns:wpc="http://schemas.microsoft.com/office/word/2010/wordprocessingCanvas" xmlns:cx="http://schemas.microsoft.com/office/drawing/2014/chartex" xmlns:cx1="http://schemas.microsoft.com/office/drawing/2015/9/8/chartex" xmlns:cx2="http://schemas.microsoft.com/office/drawing/2015/10/21/chartex" xmlns:cx3="http://schemas.microsoft.com/office/drawing/2016/5/9/chartex" xmlns:cx4="http://schemas.microsoft.com/office/drawing/2016/5/10/chartex" xmlns:cx5="http://schemas.microsoft.com/office/drawing/2016/5/11/chartex" xmlns:cx6="http://schemas.microsoft.com/office/drawing/2016/5/12/chartex" xmlns:cx7="http://schemas.microsoft.com/office/drawing/2016/5/13/chartex" xmlns:cx8="http://schemas.microsoft.com/office/drawing/2016/5/14/chartex" xmlns:mc="http://schemas.openxmlformats.org/markup-compatibility/2006" xmlns:aink="http://schemas.microsoft.com/office/drawing/2016/ink" xmlns:am3d="http://schemas.microsoft.com/office/drawing/2017/model3d" xmlns:o="urn:schemas-microsoft-com:office:office" xmlns:r="http://schemas.openxmlformats.org/officeDocument/2006/relationships" xmlns:m="http://schemas.openxmlformats.org/officeDocument/2006/math" xmlns:v="urn:schemas-microsoft-com:vml" xmlns:wp14="http://schemas.microsoft.com/office/word/2010/wordprocessingDrawing" xmlns:wp="http://schemas.openxmlformats.org/drawingml/2006/wordprocessingDrawing" xmlns:w10="urn:schemas-microsoft-com:office:word" xmlns:w="http://schemas.openxmlformats.org/wordprocessingml/2006/main" xmlns:w14="http://schemas.microsoft.com/office/word/2010/wordml" xmlns:w15="http://schemas.microsoft.com/office/word/2012/wordml" xmlns:w16cid="http://schemas.microsoft.com/office/word/2016/wordml/cid" xmlns:w16se="http://schemas.microsoft.com/office/word/2015/wordml/symex" xmlns:wpg="http://schemas.microsoft.com/office/word/2010/wordprocessingGroup" xmlns:wpi="http://schemas.microsoft.com/office/word/2010/wordprocessingInk" xmlns:wne="http://schemas.microsoft.com/office/word/2006/wordml" xmlns:wps="http://schemas.microsoft.com/office/word/2010/wordprocessingShape" mc:Ignorable="w14 w15 w16se w16cid wp14">
+<w:numbering xmlns:wpc="http://schemas.microsoft.com/office/word/2010/wordprocessingCanvas" xmlns:cx="http://schemas.microsoft.com/office/drawing/2014/chartex" xmlns:mc="http://schemas.openxmlformats.org/markup-compatibility/2006" xmlns:o="urn:schemas-microsoft-com:office:office" xmlns:r="http://schemas.openxmlformats.org/officeDocument/2006/relationships" xmlns:m="http://schemas.openxmlformats.org/officeDocument/2006/math" xmlns:v="urn:schemas-microsoft-com:vml" xmlns:wp14="http://schemas.microsoft.com/office/word/2010/wordprocessingDrawing" xmlns:wp="http://schemas.openxmlformats.org/drawingml/2006/wordprocessingDrawing" xmlns:w10="urn:schemas-microsoft-com:office:word" xmlns:w="http://schemas.openxmlformats.org/wordprocessingml/2006/main" xmlns:w14="http://schemas.microsoft.com/office/word/2010/wordml" xmlns:w15="http://schemas.microsoft.com/office/word/2012/wordml" xmlns:w16se="http://schemas.microsoft.com/office/word/2015/wordml/symex" xmlns:wpg="http://schemas.microsoft.com/office/word/2010/wordprocessingGroup" xmlns:wpi="http://schemas.microsoft.com/office/word/2010/wordprocessingInk" xmlns:wne="http://schemas.microsoft.com/office/word/2006/wordml" xmlns:wps="http://schemas.microsoft.com/office/word/2010/wordprocessingShape" mc:Ignorable="w14 w15 w16se wp14">
   <w:abstractNum w:abstractNumId="0" w15:restartNumberingAfterBreak="0">
     <w:nsid w:val="FFFFFF7C"/>
     <w:multiLevelType w:val="singleLevel"/>
@@ -4569,7 +4253,7 @@
 </file>
 
 <file path=word/styles.xml><?xml version="1.0" encoding="utf-8"?>
-<w:styles xmlns:mc="http://schemas.openxmlformats.org/markup-compatibility/2006" xmlns:r="http://schemas.openxmlformats.org/officeDocument/2006/relationships" xmlns:w="http://schemas.openxmlformats.org/wordprocessingml/2006/main" xmlns:w14="http://schemas.microsoft.com/office/word/2010/wordml" xmlns:w15="http://schemas.microsoft.com/office/word/2012/wordml" xmlns:w16cid="http://schemas.microsoft.com/office/word/2016/wordml/cid" xmlns:w16se="http://schemas.microsoft.com/office/word/2015/wordml/symex" mc:Ignorable="w14 w15 w16se w16cid">
+<w:styles xmlns:mc="http://schemas.openxmlformats.org/markup-compatibility/2006" xmlns:r="http://schemas.openxmlformats.org/officeDocument/2006/relationships" xmlns:w="http://schemas.openxmlformats.org/wordprocessingml/2006/main" xmlns:w14="http://schemas.microsoft.com/office/word/2010/wordml" xmlns:w15="http://schemas.microsoft.com/office/word/2012/wordml" xmlns:w16se="http://schemas.microsoft.com/office/word/2015/wordml/symex" mc:Ignorable="w14 w15 w16se">
   <w:docDefaults>
     <w:rPrDefault>
       <w:rPr>
@@ -4586,7 +4270,7 @@
       </w:pPr>
     </w:pPrDefault>
   </w:docDefaults>
-  <w:latentStyles w:defLockedState="0" w:defUIPriority="99" w:defSemiHidden="0" w:defUnhideWhenUsed="0" w:defQFormat="0" w:count="376">
+  <w:latentStyles w:defLockedState="0" w:defUIPriority="99" w:defSemiHidden="0" w:defUnhideWhenUsed="0" w:defQFormat="0" w:count="371">
     <w:lsdException w:name="Normal" w:uiPriority="0" w:qFormat="1"/>
     <w:lsdException w:name="heading 1" w:uiPriority="2" w:qFormat="1"/>
     <w:lsdException w:name="heading 2" w:semiHidden="1" w:uiPriority="2" w:unhideWhenUsed="1" w:qFormat="1"/>
@@ -4956,11 +4640,6 @@
     <w:lsdException w:name="List Table 5 Dark Accent 6" w:uiPriority="50"/>
     <w:lsdException w:name="List Table 6 Colorful Accent 6" w:uiPriority="51"/>
     <w:lsdException w:name="List Table 7 Colorful Accent 6" w:uiPriority="52"/>
-    <w:lsdException w:name="Mention" w:semiHidden="1" w:unhideWhenUsed="1"/>
-    <w:lsdException w:name="Smart Hyperlink" w:semiHidden="1" w:unhideWhenUsed="1"/>
-    <w:lsdException w:name="Hashtag" w:semiHidden="1" w:unhideWhenUsed="1"/>
-    <w:lsdException w:name="Unresolved Mention" w:semiHidden="1" w:unhideWhenUsed="1"/>
-    <w:lsdException w:name="Smart Link" w:semiHidden="1" w:unhideWhenUsed="1"/>
   </w:latentStyles>
   <w:style w:type="paragraph" w:default="1" w:styleId="Normal">
     <w:name w:val="Normal"/>
@@ -5174,6 +4853,7 @@
   <w:style w:type="character" w:default="1" w:styleId="Fontepargpadro">
     <w:name w:val="Default Paragraph Font"/>
     <w:uiPriority w:val="1"/>
+    <w:semiHidden/>
     <w:unhideWhenUsed/>
   </w:style>
   <w:style w:type="table" w:default="1" w:styleId="Tabelanormal">
@@ -5990,7 +5670,7 @@
       <w:szCs w:val="32"/>
     </w:rPr>
   </w:style>
-  <w:style w:type="character" w:styleId="Meno">
+  <w:style w:type="character" w:customStyle="1" w:styleId="Mention">
     <w:name w:val="Mention"/>
     <w:basedOn w:val="Fontepargpadro"/>
     <w:uiPriority w:val="99"/>
@@ -11790,7 +11470,7 @@
     <w:unhideWhenUsed/>
     <w:rsid w:val="001F37E4"/>
   </w:style>
-  <w:style w:type="character" w:styleId="Hashtag">
+  <w:style w:type="character" w:customStyle="1" w:styleId="Hashtag">
     <w:name w:val="Hashtag"/>
     <w:basedOn w:val="Fontepargpadro"/>
     <w:uiPriority w:val="99"/>
@@ -15870,7 +15550,7 @@
       <w:szCs w:val="24"/>
     </w:rPr>
   </w:style>
-  <w:style w:type="character" w:styleId="HiperlinkInteligente">
+  <w:style w:type="character" w:customStyle="1" w:styleId="SmartHyperlink">
     <w:name w:val="Smart Hyperlink"/>
     <w:basedOn w:val="Fontepargpadro"/>
     <w:uiPriority w:val="99"/>
@@ -15882,7 +15562,7 @@
       <w:u w:val="dotted"/>
     </w:rPr>
   </w:style>
-  <w:style w:type="character" w:styleId="MenoPendente">
+  <w:style w:type="character" w:customStyle="1" w:styleId="UnresolvedMention">
     <w:name w:val="Unresolved Mention"/>
     <w:basedOn w:val="Fontepargpadro"/>
     <w:uiPriority w:val="99"/>
@@ -30393,7 +30073,7 @@
 </file>
 
 <file path=word/glossary/document.xml><?xml version="1.0" encoding="utf-8"?>
-<w:glossaryDocument xmlns:wpc="http://schemas.microsoft.com/office/word/2010/wordprocessingCanvas" xmlns:cx="http://schemas.microsoft.com/office/drawing/2014/chartex" xmlns:cx1="http://schemas.microsoft.com/office/drawing/2015/9/8/chartex" xmlns:cx2="http://schemas.microsoft.com/office/drawing/2015/10/21/chartex" xmlns:cx3="http://schemas.microsoft.com/office/drawing/2016/5/9/chartex" xmlns:cx4="http://schemas.microsoft.com/office/drawing/2016/5/10/chartex" xmlns:cx5="http://schemas.microsoft.com/office/drawing/2016/5/11/chartex" xmlns:cx6="http://schemas.microsoft.com/office/drawing/2016/5/12/chartex" xmlns:cx7="http://schemas.microsoft.com/office/drawing/2016/5/13/chartex" xmlns:cx8="http://schemas.microsoft.com/office/drawing/2016/5/14/chartex" xmlns:mc="http://schemas.openxmlformats.org/markup-compatibility/2006" xmlns:aink="http://schemas.microsoft.com/office/drawing/2016/ink" xmlns:am3d="http://schemas.microsoft.com/office/drawing/2017/model3d" xmlns:o="urn:schemas-microsoft-com:office:office" xmlns:r="http://schemas.openxmlformats.org/officeDocument/2006/relationships" xmlns:m="http://schemas.openxmlformats.org/officeDocument/2006/math" xmlns:v="urn:schemas-microsoft-com:vml" xmlns:wp14="http://schemas.microsoft.com/office/word/2010/wordprocessingDrawing" xmlns:wp="http://schemas.openxmlformats.org/drawingml/2006/wordprocessingDrawing" xmlns:w10="urn:schemas-microsoft-com:office:word" xmlns:w="http://schemas.openxmlformats.org/wordprocessingml/2006/main" xmlns:w14="http://schemas.microsoft.com/office/word/2010/wordml" xmlns:w15="http://schemas.microsoft.com/office/word/2012/wordml" xmlns:w16cid="http://schemas.microsoft.com/office/word/2016/wordml/cid" xmlns:w16se="http://schemas.microsoft.com/office/word/2015/wordml/symex" xmlns:wpg="http://schemas.microsoft.com/office/word/2010/wordprocessingGroup" xmlns:wpi="http://schemas.microsoft.com/office/word/2010/wordprocessingInk" xmlns:wne="http://schemas.microsoft.com/office/word/2006/wordml" xmlns:wps="http://schemas.microsoft.com/office/word/2010/wordprocessingShape" mc:Ignorable="w14 w15 w16se w16cid wp14">
+<w:glossaryDocument xmlns:wpc="http://schemas.microsoft.com/office/word/2010/wordprocessingCanvas" xmlns:cx="http://schemas.microsoft.com/office/drawing/2014/chartex" xmlns:mc="http://schemas.openxmlformats.org/markup-compatibility/2006" xmlns:o="urn:schemas-microsoft-com:office:office" xmlns:r="http://schemas.openxmlformats.org/officeDocument/2006/relationships" xmlns:m="http://schemas.openxmlformats.org/officeDocument/2006/math" xmlns:v="urn:schemas-microsoft-com:vml" xmlns:wp14="http://schemas.microsoft.com/office/word/2010/wordprocessingDrawing" xmlns:wp="http://schemas.openxmlformats.org/drawingml/2006/wordprocessingDrawing" xmlns:w10="urn:schemas-microsoft-com:office:word" xmlns:w="http://schemas.openxmlformats.org/wordprocessingml/2006/main" xmlns:w14="http://schemas.microsoft.com/office/word/2010/wordml" xmlns:w15="http://schemas.microsoft.com/office/word/2012/wordml" xmlns:w16se="http://schemas.microsoft.com/office/word/2015/wordml/symex" xmlns:wpg="http://schemas.microsoft.com/office/word/2010/wordprocessingGroup" xmlns:wpi="http://schemas.microsoft.com/office/word/2010/wordprocessingInk" xmlns:wne="http://schemas.microsoft.com/office/word/2006/wordml" xmlns:wps="http://schemas.microsoft.com/office/word/2010/wordprocessingShape" mc:Ignorable="w14 w15 w16se wp14">
   <w:docParts>
     <w:docPart>
       <w:docPartPr>
@@ -30516,7 +30196,7 @@
 </file>
 
 <file path=word/glossary/fontTable.xml><?xml version="1.0" encoding="utf-8"?>
-<w:fonts xmlns:mc="http://schemas.openxmlformats.org/markup-compatibility/2006" xmlns:r="http://schemas.openxmlformats.org/officeDocument/2006/relationships" xmlns:w="http://schemas.openxmlformats.org/wordprocessingml/2006/main" xmlns:w14="http://schemas.microsoft.com/office/word/2010/wordml" xmlns:w15="http://schemas.microsoft.com/office/word/2012/wordml" xmlns:w16cid="http://schemas.microsoft.com/office/word/2016/wordml/cid" xmlns:w16se="http://schemas.microsoft.com/office/word/2015/wordml/symex" mc:Ignorable="w14 w15 w16se w16cid">
+<w:fonts xmlns:mc="http://schemas.openxmlformats.org/markup-compatibility/2006" xmlns:r="http://schemas.openxmlformats.org/officeDocument/2006/relationships" xmlns:w="http://schemas.openxmlformats.org/wordprocessingml/2006/main" xmlns:w14="http://schemas.microsoft.com/office/word/2010/wordml" xmlns:w15="http://schemas.microsoft.com/office/word/2012/wordml" xmlns:w16se="http://schemas.microsoft.com/office/word/2015/wordml/symex" mc:Ignorable="w14 w15 w16se">
   <w:font w:name="Symbol">
     <w:panose1 w:val="05050102010706020507"/>
     <w:charset w:val="02"/>
@@ -30547,11 +30227,11 @@
     <w:sig w:usb0="E00002FF" w:usb1="6AC7FDFB" w:usb2="08000012" w:usb3="00000000" w:csb0="0002009F" w:csb1="00000000"/>
   </w:font>
   <w:font w:name="Franklin Gothic Demi">
-    <w:panose1 w:val="020B0703020102020204"/>
+    <w:altName w:val="Franklin Gothic Medium"/>
     <w:charset w:val="00"/>
     <w:family w:val="swiss"/>
     <w:pitch w:val="variable"/>
-    <w:sig w:usb0="00000287" w:usb1="00000000" w:usb2="00000000" w:usb3="00000000" w:csb0="0000009F" w:csb1="00000000"/>
+    <w:sig w:usb0="00000001" w:usb1="00000000" w:usb2="00000000" w:usb3="00000000" w:csb0="0000009F" w:csb1="00000000"/>
   </w:font>
   <w:font w:name="Arial">
     <w:panose1 w:val="020B0604020202020204"/>
@@ -30594,20 +30274,20 @@
     <w:charset w:val="00"/>
     <w:family w:val="swiss"/>
     <w:pitch w:val="variable"/>
-    <w:sig w:usb0="E4002EFF" w:usb1="C000247B" w:usb2="00000009" w:usb3="00000000" w:csb0="000001FF" w:csb1="00000000"/>
+    <w:sig w:usb0="E0002AFF" w:usb1="C000247B" w:usb2="00000009" w:usb3="00000000" w:csb0="000001FF" w:csb1="00000000"/>
   </w:font>
   <w:font w:name="Calibri Light">
     <w:panose1 w:val="020F0302020204030204"/>
     <w:charset w:val="00"/>
     <w:family w:val="swiss"/>
     <w:pitch w:val="variable"/>
-    <w:sig w:usb0="E4002EFF" w:usb1="C000247B" w:usb2="00000009" w:usb3="00000000" w:csb0="000001FF" w:csb1="00000000"/>
+    <w:sig w:usb0="E0002AFF" w:usb1="C000247B" w:usb2="00000009" w:usb3="00000000" w:csb0="000001FF" w:csb1="00000000"/>
   </w:font>
 </w:fonts>
 </file>
 
 <file path=word/glossary/settings.xml><?xml version="1.0" encoding="utf-8"?>
-<w:settings xmlns:mc="http://schemas.openxmlformats.org/markup-compatibility/2006" xmlns:o="urn:schemas-microsoft-com:office:office" xmlns:r="http://schemas.openxmlformats.org/officeDocument/2006/relationships" xmlns:m="http://schemas.openxmlformats.org/officeDocument/2006/math" xmlns:v="urn:schemas-microsoft-com:vml" xmlns:w10="urn:schemas-microsoft-com:office:word" xmlns:w="http://schemas.openxmlformats.org/wordprocessingml/2006/main" xmlns:w14="http://schemas.microsoft.com/office/word/2010/wordml" xmlns:w15="http://schemas.microsoft.com/office/word/2012/wordml" xmlns:w16cid="http://schemas.microsoft.com/office/word/2016/wordml/cid" xmlns:w16se="http://schemas.microsoft.com/office/word/2015/wordml/symex" xmlns:sl="http://schemas.openxmlformats.org/schemaLibrary/2006/main" mc:Ignorable="w14 w15 w16se w16cid">
+<w:settings xmlns:mc="http://schemas.openxmlformats.org/markup-compatibility/2006" xmlns:o="urn:schemas-microsoft-com:office:office" xmlns:r="http://schemas.openxmlformats.org/officeDocument/2006/relationships" xmlns:m="http://schemas.openxmlformats.org/officeDocument/2006/math" xmlns:v="urn:schemas-microsoft-com:vml" xmlns:w10="urn:schemas-microsoft-com:office:word" xmlns:w="http://schemas.openxmlformats.org/wordprocessingml/2006/main" xmlns:w14="http://schemas.microsoft.com/office/word/2010/wordml" xmlns:w15="http://schemas.microsoft.com/office/word/2012/wordml" xmlns:w16se="http://schemas.microsoft.com/office/word/2015/wordml/symex" xmlns:sl="http://schemas.openxmlformats.org/schemaLibrary/2006/main" mc:Ignorable="w14 w15 w16se">
   <w:view w:val="normal"/>
   <w:defaultTabStop w:val="708"/>
   <w:hyphenationZone w:val="425"/>
@@ -30619,12 +30299,13 @@
     <w:compatSetting w:name="enableOpenTypeFeatures" w:uri="http://schemas.microsoft.com/office/word" w:val="1"/>
     <w:compatSetting w:name="doNotFlipMirrorIndents" w:uri="http://schemas.microsoft.com/office/word" w:val="1"/>
     <w:compatSetting w:name="differentiateMultirowTableHeaders" w:uri="http://schemas.microsoft.com/office/word" w:val="1"/>
-    <w:compatSetting w:name="useWord2013TrackBottomHyphenation" w:uri="http://schemas.microsoft.com/office/word" w:val="0"/>
   </w:compat>
   <w:rsids>
     <w:rsidRoot w:val="00782E3E"/>
     <w:rsid w:val="0014374D"/>
+    <w:rsid w:val="0055772F"/>
     <w:rsid w:val="00782E3E"/>
+    <w:rsid w:val="00914C00"/>
     <w:rsid w:val="00992B68"/>
     <w:rsid w:val="00BA4139"/>
     <w:rsid w:val="00DD46C7"/>
@@ -30652,7 +30333,7 @@
 </file>
 
 <file path=word/glossary/styles.xml><?xml version="1.0" encoding="utf-8"?>
-<w:styles xmlns:mc="http://schemas.openxmlformats.org/markup-compatibility/2006" xmlns:r="http://schemas.openxmlformats.org/officeDocument/2006/relationships" xmlns:w="http://schemas.openxmlformats.org/wordprocessingml/2006/main" xmlns:w14="http://schemas.microsoft.com/office/word/2010/wordml" xmlns:w15="http://schemas.microsoft.com/office/word/2012/wordml" xmlns:w16cid="http://schemas.microsoft.com/office/word/2016/wordml/cid" xmlns:w16se="http://schemas.microsoft.com/office/word/2015/wordml/symex" mc:Ignorable="w14 w15 w16se w16cid">
+<w:styles xmlns:mc="http://schemas.openxmlformats.org/markup-compatibility/2006" xmlns:r="http://schemas.openxmlformats.org/officeDocument/2006/relationships" xmlns:w="http://schemas.openxmlformats.org/wordprocessingml/2006/main" xmlns:w14="http://schemas.microsoft.com/office/word/2010/wordml" xmlns:w15="http://schemas.microsoft.com/office/word/2012/wordml" xmlns:w16se="http://schemas.microsoft.com/office/word/2015/wordml/symex" mc:Ignorable="w14 w15 w16se">
   <w:docDefaults>
     <w:rPrDefault>
       <w:rPr>
@@ -30668,7 +30349,7 @@
       </w:pPr>
     </w:pPrDefault>
   </w:docDefaults>
-  <w:latentStyles w:defLockedState="0" w:defUIPriority="99" w:defSemiHidden="0" w:defUnhideWhenUsed="0" w:defQFormat="0" w:count="376">
+  <w:latentStyles w:defLockedState="0" w:defUIPriority="99" w:defSemiHidden="0" w:defUnhideWhenUsed="0" w:defQFormat="0" w:count="371">
     <w:lsdException w:name="Normal" w:uiPriority="0" w:qFormat="1"/>
     <w:lsdException w:name="heading 1" w:uiPriority="9" w:qFormat="1"/>
     <w:lsdException w:name="heading 2" w:semiHidden="1" w:uiPriority="9" w:unhideWhenUsed="1" w:qFormat="1"/>
@@ -31040,11 +30721,6 @@
     <w:lsdException w:name="List Table 5 Dark Accent 6" w:uiPriority="50"/>
     <w:lsdException w:name="List Table 6 Colorful Accent 6" w:uiPriority="51"/>
     <w:lsdException w:name="List Table 7 Colorful Accent 6" w:uiPriority="52"/>
-    <w:lsdException w:name="Mention" w:semiHidden="1" w:unhideWhenUsed="1"/>
-    <w:lsdException w:name="Smart Hyperlink" w:semiHidden="1" w:unhideWhenUsed="1"/>
-    <w:lsdException w:name="Hashtag" w:semiHidden="1" w:unhideWhenUsed="1"/>
-    <w:lsdException w:name="Unresolved Mention" w:semiHidden="1" w:unhideWhenUsed="1"/>
-    <w:lsdException w:name="Smart Link" w:semiHidden="1" w:unhideWhenUsed="1"/>
   </w:latentStyles>
   <w:style w:type="paragraph" w:default="1" w:styleId="Normal">
     <w:name w:val="Normal"/>
@@ -31690,7 +31366,7 @@
 </file>
 
 <file path=word/glossary/webSettings.xml><?xml version="1.0" encoding="utf-8"?>
-<w:webSettings xmlns:mc="http://schemas.openxmlformats.org/markup-compatibility/2006" xmlns:r="http://schemas.openxmlformats.org/officeDocument/2006/relationships" xmlns:w="http://schemas.openxmlformats.org/wordprocessingml/2006/main" xmlns:w14="http://schemas.microsoft.com/office/word/2010/wordml" xmlns:w15="http://schemas.microsoft.com/office/word/2012/wordml" xmlns:w16cid="http://schemas.microsoft.com/office/word/2016/wordml/cid" xmlns:w16se="http://schemas.microsoft.com/office/word/2015/wordml/symex" mc:Ignorable="w14 w15 w16se w16cid">
+<w:webSettings xmlns:mc="http://schemas.openxmlformats.org/markup-compatibility/2006" xmlns:r="http://schemas.openxmlformats.org/officeDocument/2006/relationships" xmlns:w="http://schemas.openxmlformats.org/wordprocessingml/2006/main" xmlns:w14="http://schemas.microsoft.com/office/word/2010/wordml" xmlns:w15="http://schemas.microsoft.com/office/word/2012/wordml" xmlns:w16se="http://schemas.microsoft.com/office/word/2015/wordml/symex" mc:Ignorable="w14 w15 w16se">
   <w:optimizeForBrowser/>
   <w:allowPNG/>
 </w:webSettings>
@@ -31922,6 +31598,14 @@
 </file>
 
 <file path=customXml/item1.xml><?xml version="1.0" encoding="utf-8"?>
+<p:properties xmlns:p="http://schemas.microsoft.com/office/2006/metadata/properties" xmlns:xsi="http://www.w3.org/2001/XMLSchema-instance" xmlns:pc="http://schemas.microsoft.com/office/infopath/2007/PartnerControls">
+  <documentManagement>
+    <MediaServiceKeyPoints xmlns="71af3243-3dd4-4a8d-8c0d-dd76da1f02a5" xsi:nil="true"/>
+  </documentManagement>
+</p:properties>
+</file>
+
+<file path=customXml/item2.xml><?xml version="1.0" encoding="utf-8"?>
 <ct:contentTypeSchema xmlns:ct="http://schemas.microsoft.com/office/2006/metadata/contentType" xmlns:ma="http://schemas.microsoft.com/office/2006/metadata/properties/metaAttributes" ct:_="" ma:_="" ma:contentTypeName="Document" ma:contentTypeID="0x01010079F111ED35F8CC479449609E8A0923A6" ma:contentTypeVersion="11" ma:contentTypeDescription="Create a new document." ma:contentTypeScope="" ma:versionID="1c2eb7a32e66fb6e4260f3771546a5e2">
   <xsd:schema xmlns:xsd="http://www.w3.org/2001/XMLSchema" xmlns:xs="http://www.w3.org/2001/XMLSchema" xmlns:p="http://schemas.microsoft.com/office/2006/metadata/properties" xmlns:ns2="71af3243-3dd4-4a8d-8c0d-dd76da1f02a5" xmlns:ns3="16c05727-aa75-4e4a-9b5f-8a80a1165891" targetNamespace="http://schemas.microsoft.com/office/2006/metadata/properties" ma:root="true" ma:fieldsID="04e1f6479c48b08974ba73b5ca973489" ns2:_="" ns3:_="">
     <xsd:import namespace="71af3243-3dd4-4a8d-8c0d-dd76da1f02a5"/>
@@ -32132,19 +31816,21 @@
 </ct:contentTypeSchema>
 </file>
 
-<file path=customXml/item2.xml><?xml version="1.0" encoding="utf-8"?>
-<p:properties xmlns:p="http://schemas.microsoft.com/office/2006/metadata/properties" xmlns:xsi="http://www.w3.org/2001/XMLSchema-instance" xmlns:pc="http://schemas.microsoft.com/office/infopath/2007/PartnerControls">
-  <documentManagement>
-    <MediaServiceKeyPoints xmlns="71af3243-3dd4-4a8d-8c0d-dd76da1f02a5" xsi:nil="true"/>
-  </documentManagement>
-</p:properties>
-</file>
-
 <file path=customXml/item3.xml><?xml version="1.0" encoding="utf-8"?>
 <b:Sources xmlns:b="http://schemas.openxmlformats.org/officeDocument/2006/bibliography" xmlns="http://schemas.openxmlformats.org/officeDocument/2006/bibliography" SelectedStyle="\APASixthEditionOfficeOnline.xsl" StyleName="APA" Version="6"/>
 </file>
 
 <file path=customXml/itemProps1.xml><?xml version="1.0" encoding="utf-8"?>
+<ds:datastoreItem xmlns:ds="http://schemas.openxmlformats.org/officeDocument/2006/customXml" ds:itemID="{1060A5CD-D572-4691-8023-6CB900CDB1C8}">
+  <ds:schemaRefs>
+    <ds:schemaRef ds:uri="http://schemas.microsoft.com/office/2006/metadata/properties"/>
+    <ds:schemaRef ds:uri="http://schemas.microsoft.com/office/infopath/2007/PartnerControls"/>
+    <ds:schemaRef ds:uri="71af3243-3dd4-4a8d-8c0d-dd76da1f02a5"/>
+  </ds:schemaRefs>
+</ds:datastoreItem>
+</file>
+
+<file path=customXml/itemProps2.xml><?xml version="1.0" encoding="utf-8"?>
 <ds:datastoreItem xmlns:ds="http://schemas.openxmlformats.org/officeDocument/2006/customXml" ds:itemID="{133533A9-1996-4148-A30B-8772A754A3DE}">
   <ds:schemaRefs>
     <ds:schemaRef ds:uri="http://schemas.microsoft.com/office/2006/metadata/contentType"/>
@@ -32163,18 +31849,8 @@
 </ds:datastoreItem>
 </file>
 
-<file path=customXml/itemProps2.xml><?xml version="1.0" encoding="utf-8"?>
-<ds:datastoreItem xmlns:ds="http://schemas.openxmlformats.org/officeDocument/2006/customXml" ds:itemID="{1060A5CD-D572-4691-8023-6CB900CDB1C8}">
-  <ds:schemaRefs>
-    <ds:schemaRef ds:uri="http://schemas.microsoft.com/office/2006/metadata/properties"/>
-    <ds:schemaRef ds:uri="http://schemas.microsoft.com/office/infopath/2007/PartnerControls"/>
-    <ds:schemaRef ds:uri="71af3243-3dd4-4a8d-8c0d-dd76da1f02a5"/>
-  </ds:schemaRefs>
-</ds:datastoreItem>
-</file>
-
 <file path=customXml/itemProps3.xml><?xml version="1.0" encoding="utf-8"?>
-<ds:datastoreItem xmlns:ds="http://schemas.openxmlformats.org/officeDocument/2006/customXml" ds:itemID="{BB8F7BC1-6847-4C20-870E-6A38F7E31964}">
+<ds:datastoreItem xmlns:ds="http://schemas.openxmlformats.org/officeDocument/2006/customXml" ds:itemID="{7B96CFFD-D7B1-4FF4-BFA3-7C6639065CF5}">
   <ds:schemaRefs>
     <ds:schemaRef ds:uri="http://schemas.openxmlformats.org/officeDocument/2006/bibliography"/>
   </ds:schemaRefs>

</xml_diff>